<commit_message>
Backup completo del proyecto en dev06oct
</commit_message>
<xml_diff>
--- a/palete-colores-web.docx
+++ b/palete-colores-web.docx
@@ -116,7 +116,7 @@
           </w:tcPr>
           <w:p>
             <w:pPr>
-              <w:pStyle w:val="Ttulodelatablauser"/>
+              <w:pStyle w:val="Ttulodelatabla"/>
               <w:bidi w:val="0"/>
               <w:ind w:hanging="0" w:left="0" w:right="0"/>
               <w:rPr/>
@@ -141,7 +141,7 @@
           </w:tcPr>
           <w:p>
             <w:pPr>
-              <w:pStyle w:val="Ttulodelatablauser"/>
+              <w:pStyle w:val="Ttulodelatabla"/>
               <w:bidi w:val="0"/>
               <w:ind w:hanging="0" w:left="0" w:right="0"/>
               <w:rPr/>
@@ -166,7 +166,7 @@
           </w:tcPr>
           <w:p>
             <w:pPr>
-              <w:pStyle w:val="Ttulodelatablauser"/>
+              <w:pStyle w:val="Ttulodelatabla"/>
               <w:bidi w:val="0"/>
               <w:ind w:hanging="0" w:left="0" w:right="0"/>
               <w:rPr/>
@@ -191,7 +191,7 @@
           </w:tcPr>
           <w:p>
             <w:pPr>
-              <w:pStyle w:val="Ttulodelatablauser"/>
+              <w:pStyle w:val="Ttulodelatabla"/>
               <w:bidi w:val="0"/>
               <w:ind w:hanging="0" w:left="0" w:right="0"/>
               <w:rPr/>
@@ -216,7 +216,7 @@
           </w:tcPr>
           <w:p>
             <w:pPr>
-              <w:pStyle w:val="Ttulodelatablauser"/>
+              <w:pStyle w:val="Ttulodelatabla"/>
               <w:bidi w:val="0"/>
               <w:ind w:hanging="0" w:left="0" w:right="0"/>
               <w:rPr/>
@@ -241,7 +241,7 @@
           </w:tcPr>
           <w:p>
             <w:pPr>
-              <w:pStyle w:val="Ttulodelatablauser"/>
+              <w:pStyle w:val="Ttulodelatabla"/>
               <w:bidi w:val="0"/>
               <w:ind w:hanging="0" w:left="0" w:right="0"/>
               <w:rPr/>
@@ -269,15 +269,15 @@
           </w:tcPr>
           <w:p>
             <w:pPr>
-              <w:pStyle w:val="Contenidodelatablauser"/>
-              <w:bidi w:val="0"/>
-              <w:ind w:hanging="0" w:left="0" w:right="0"/>
-              <w:jc w:val="left"/>
-              <w:rPr/>
-            </w:pPr>
-            <w:r>
-              <w:rPr>
-                <w:rStyle w:val="Textooriginaluser"/>
+              <w:pStyle w:val="Contenidodelatabla"/>
+              <w:bidi w:val="0"/>
+              <w:ind w:hanging="0" w:left="0" w:right="0"/>
+              <w:jc w:val="left"/>
+              <w:rPr/>
+            </w:pPr>
+            <w:r>
+              <w:rPr>
+                <w:rStyle w:val="Textooriginal"/>
                 <w:rFonts w:ascii="Consolas;Courier New;monospace" w:hAnsi="Consolas;Courier New;monospace"/>
                 <w:color w:val="D0D0D0"/>
                 <w:sz w:val="14"/>
@@ -296,7 +296,7 @@
           </w:tcPr>
           <w:p>
             <w:pPr>
-              <w:pStyle w:val="Contenidodelatablauser"/>
+              <w:pStyle w:val="Contenidodelatabla"/>
               <w:bidi w:val="0"/>
               <w:ind w:hanging="0" w:left="0" w:right="0"/>
               <w:jc w:val="left"/>
@@ -322,7 +322,7 @@
           </w:tcPr>
           <w:p>
             <w:pPr>
-              <w:pStyle w:val="Contenidodelatablauser"/>
+              <w:pStyle w:val="Contenidodelatabla"/>
               <w:bidi w:val="0"/>
               <w:spacing w:before="0" w:after="0"/>
               <w:ind w:hanging="0" w:left="0" w:right="0"/>
@@ -354,7 +354,7 @@
           </w:tcPr>
           <w:p>
             <w:pPr>
-              <w:pStyle w:val="Contenidodelatablauser"/>
+              <w:pStyle w:val="Contenidodelatabla"/>
               <w:bidi w:val="0"/>
               <w:ind w:hanging="0" w:left="0" w:right="0"/>
               <w:jc w:val="left"/>
@@ -380,7 +380,7 @@
           </w:tcPr>
           <w:p>
             <w:pPr>
-              <w:pStyle w:val="Contenidodelatablauser"/>
+              <w:pStyle w:val="Contenidodelatabla"/>
               <w:bidi w:val="0"/>
               <w:ind w:hanging="0" w:left="0" w:right="0"/>
               <w:jc w:val="left"/>
@@ -406,7 +406,7 @@
           </w:tcPr>
           <w:p>
             <w:pPr>
-              <w:pStyle w:val="Contenidodelatablauser"/>
+              <w:pStyle w:val="Contenidodelatabla"/>
               <w:bidi w:val="0"/>
               <w:ind w:hanging="0" w:left="0" w:right="0"/>
               <w:jc w:val="left"/>
@@ -440,15 +440,15 @@
           </w:tcPr>
           <w:p>
             <w:pPr>
-              <w:pStyle w:val="Contenidodelatablauser"/>
-              <w:bidi w:val="0"/>
-              <w:ind w:hanging="0" w:left="0" w:right="0"/>
-              <w:jc w:val="left"/>
-              <w:rPr/>
-            </w:pPr>
-            <w:r>
-              <w:rPr>
-                <w:rStyle w:val="Textooriginaluser"/>
+              <w:pStyle w:val="Contenidodelatabla"/>
+              <w:bidi w:val="0"/>
+              <w:ind w:hanging="0" w:left="0" w:right="0"/>
+              <w:jc w:val="left"/>
+              <w:rPr/>
+            </w:pPr>
+            <w:r>
+              <w:rPr>
+                <w:rStyle w:val="Textooriginal"/>
                 <w:rFonts w:ascii="Consolas;Courier New;monospace" w:hAnsi="Consolas;Courier New;monospace"/>
                 <w:color w:val="D0D0D0"/>
                 <w:sz w:val="14"/>
@@ -467,7 +467,7 @@
           </w:tcPr>
           <w:p>
             <w:pPr>
-              <w:pStyle w:val="Contenidodelatablauser"/>
+              <w:pStyle w:val="Contenidodelatabla"/>
               <w:bidi w:val="0"/>
               <w:ind w:hanging="0" w:left="0" w:right="0"/>
               <w:jc w:val="left"/>
@@ -493,7 +493,7 @@
           </w:tcPr>
           <w:p>
             <w:pPr>
-              <w:pStyle w:val="Contenidodelatablauser"/>
+              <w:pStyle w:val="Contenidodelatabla"/>
               <w:bidi w:val="0"/>
               <w:spacing w:before="0" w:after="0"/>
               <w:ind w:hanging="0" w:left="0" w:right="0"/>
@@ -525,7 +525,7 @@
           </w:tcPr>
           <w:p>
             <w:pPr>
-              <w:pStyle w:val="Contenidodelatablauser"/>
+              <w:pStyle w:val="Contenidodelatabla"/>
               <w:bidi w:val="0"/>
               <w:ind w:hanging="0" w:left="0" w:right="0"/>
               <w:jc w:val="left"/>
@@ -551,7 +551,7 @@
           </w:tcPr>
           <w:p>
             <w:pPr>
-              <w:pStyle w:val="Contenidodelatablauser"/>
+              <w:pStyle w:val="Contenidodelatabla"/>
               <w:bidi w:val="0"/>
               <w:ind w:hanging="0" w:left="0" w:right="0"/>
               <w:jc w:val="left"/>
@@ -577,7 +577,7 @@
           </w:tcPr>
           <w:p>
             <w:pPr>
-              <w:pStyle w:val="Contenidodelatablauser"/>
+              <w:pStyle w:val="Contenidodelatabla"/>
               <w:bidi w:val="0"/>
               <w:ind w:hanging="0" w:left="0" w:right="0"/>
               <w:jc w:val="left"/>
@@ -611,15 +611,15 @@
           </w:tcPr>
           <w:p>
             <w:pPr>
-              <w:pStyle w:val="Contenidodelatablauser"/>
-              <w:bidi w:val="0"/>
-              <w:ind w:hanging="0" w:left="0" w:right="0"/>
-              <w:jc w:val="left"/>
-              <w:rPr/>
-            </w:pPr>
-            <w:r>
-              <w:rPr>
-                <w:rStyle w:val="Textooriginaluser"/>
+              <w:pStyle w:val="Contenidodelatabla"/>
+              <w:bidi w:val="0"/>
+              <w:ind w:hanging="0" w:left="0" w:right="0"/>
+              <w:jc w:val="left"/>
+              <w:rPr/>
+            </w:pPr>
+            <w:r>
+              <w:rPr>
+                <w:rStyle w:val="Textooriginal"/>
                 <w:rFonts w:ascii="Consolas;Courier New;monospace" w:hAnsi="Consolas;Courier New;monospace"/>
                 <w:color w:val="D0D0D0"/>
                 <w:sz w:val="14"/>
@@ -638,7 +638,7 @@
           </w:tcPr>
           <w:p>
             <w:pPr>
-              <w:pStyle w:val="Contenidodelatablauser"/>
+              <w:pStyle w:val="Contenidodelatabla"/>
               <w:bidi w:val="0"/>
               <w:ind w:hanging="0" w:left="0" w:right="0"/>
               <w:jc w:val="left"/>
@@ -664,7 +664,7 @@
           </w:tcPr>
           <w:p>
             <w:pPr>
-              <w:pStyle w:val="Contenidodelatablauser"/>
+              <w:pStyle w:val="Contenidodelatabla"/>
               <w:bidi w:val="0"/>
               <w:spacing w:before="0" w:after="0"/>
               <w:ind w:hanging="0" w:left="0" w:right="0"/>
@@ -696,7 +696,7 @@
           </w:tcPr>
           <w:p>
             <w:pPr>
-              <w:pStyle w:val="Contenidodelatablauser"/>
+              <w:pStyle w:val="Contenidodelatabla"/>
               <w:bidi w:val="0"/>
               <w:ind w:hanging="0" w:left="0" w:right="0"/>
               <w:jc w:val="left"/>
@@ -722,7 +722,7 @@
           </w:tcPr>
           <w:p>
             <w:pPr>
-              <w:pStyle w:val="Contenidodelatablauser"/>
+              <w:pStyle w:val="Contenidodelatabla"/>
               <w:bidi w:val="0"/>
               <w:ind w:hanging="0" w:left="0" w:right="0"/>
               <w:jc w:val="left"/>
@@ -748,7 +748,7 @@
           </w:tcPr>
           <w:p>
             <w:pPr>
-              <w:pStyle w:val="Contenidodelatablauser"/>
+              <w:pStyle w:val="Contenidodelatabla"/>
               <w:bidi w:val="0"/>
               <w:ind w:hanging="0" w:left="0" w:right="0"/>
               <w:jc w:val="left"/>
@@ -782,15 +782,15 @@
           </w:tcPr>
           <w:p>
             <w:pPr>
-              <w:pStyle w:val="Contenidodelatablauser"/>
-              <w:bidi w:val="0"/>
-              <w:ind w:hanging="0" w:left="0" w:right="0"/>
-              <w:jc w:val="left"/>
-              <w:rPr/>
-            </w:pPr>
-            <w:r>
-              <w:rPr>
-                <w:rStyle w:val="Textooriginaluser"/>
+              <w:pStyle w:val="Contenidodelatabla"/>
+              <w:bidi w:val="0"/>
+              <w:ind w:hanging="0" w:left="0" w:right="0"/>
+              <w:jc w:val="left"/>
+              <w:rPr/>
+            </w:pPr>
+            <w:r>
+              <w:rPr>
+                <w:rStyle w:val="Textooriginal"/>
                 <w:rFonts w:ascii="Consolas;Courier New;monospace" w:hAnsi="Consolas;Courier New;monospace"/>
                 <w:color w:val="D0D0D0"/>
                 <w:sz w:val="14"/>
@@ -809,7 +809,7 @@
           </w:tcPr>
           <w:p>
             <w:pPr>
-              <w:pStyle w:val="Contenidodelatablauser"/>
+              <w:pStyle w:val="Contenidodelatabla"/>
               <w:bidi w:val="0"/>
               <w:ind w:hanging="0" w:left="0" w:right="0"/>
               <w:jc w:val="left"/>
@@ -835,7 +835,7 @@
           </w:tcPr>
           <w:p>
             <w:pPr>
-              <w:pStyle w:val="Contenidodelatablauser"/>
+              <w:pStyle w:val="Contenidodelatabla"/>
               <w:bidi w:val="0"/>
               <w:spacing w:before="0" w:after="0"/>
               <w:ind w:hanging="0" w:left="0" w:right="0"/>
@@ -867,7 +867,7 @@
           </w:tcPr>
           <w:p>
             <w:pPr>
-              <w:pStyle w:val="Contenidodelatablauser"/>
+              <w:pStyle w:val="Contenidodelatabla"/>
               <w:bidi w:val="0"/>
               <w:ind w:hanging="0" w:left="0" w:right="0"/>
               <w:jc w:val="left"/>
@@ -893,7 +893,7 @@
           </w:tcPr>
           <w:p>
             <w:pPr>
-              <w:pStyle w:val="Contenidodelatablauser"/>
+              <w:pStyle w:val="Contenidodelatabla"/>
               <w:bidi w:val="0"/>
               <w:ind w:hanging="0" w:left="0" w:right="0"/>
               <w:jc w:val="left"/>
@@ -919,7 +919,7 @@
           </w:tcPr>
           <w:p>
             <w:pPr>
-              <w:pStyle w:val="Contenidodelatablauser"/>
+              <w:pStyle w:val="Contenidodelatabla"/>
               <w:bidi w:val="0"/>
               <w:ind w:hanging="0" w:left="0" w:right="0"/>
               <w:jc w:val="left"/>
@@ -953,15 +953,15 @@
           </w:tcPr>
           <w:p>
             <w:pPr>
-              <w:pStyle w:val="Contenidodelatablauser"/>
-              <w:bidi w:val="0"/>
-              <w:ind w:hanging="0" w:left="0" w:right="0"/>
-              <w:jc w:val="left"/>
-              <w:rPr/>
-            </w:pPr>
-            <w:r>
-              <w:rPr>
-                <w:rStyle w:val="Textooriginaluser"/>
+              <w:pStyle w:val="Contenidodelatabla"/>
+              <w:bidi w:val="0"/>
+              <w:ind w:hanging="0" w:left="0" w:right="0"/>
+              <w:jc w:val="left"/>
+              <w:rPr/>
+            </w:pPr>
+            <w:r>
+              <w:rPr>
+                <w:rStyle w:val="Textooriginal"/>
                 <w:rFonts w:ascii="Consolas;Courier New;monospace" w:hAnsi="Consolas;Courier New;monospace"/>
                 <w:color w:val="D0D0D0"/>
                 <w:sz w:val="14"/>
@@ -980,7 +980,7 @@
           </w:tcPr>
           <w:p>
             <w:pPr>
-              <w:pStyle w:val="Contenidodelatablauser"/>
+              <w:pStyle w:val="Contenidodelatabla"/>
               <w:bidi w:val="0"/>
               <w:ind w:hanging="0" w:left="0" w:right="0"/>
               <w:jc w:val="left"/>
@@ -1006,7 +1006,7 @@
           </w:tcPr>
           <w:p>
             <w:pPr>
-              <w:pStyle w:val="Contenidodelatablauser"/>
+              <w:pStyle w:val="Contenidodelatabla"/>
               <w:bidi w:val="0"/>
               <w:spacing w:before="0" w:after="0"/>
               <w:ind w:hanging="0" w:left="0" w:right="0"/>
@@ -1038,7 +1038,7 @@
           </w:tcPr>
           <w:p>
             <w:pPr>
-              <w:pStyle w:val="Contenidodelatablauser"/>
+              <w:pStyle w:val="Contenidodelatabla"/>
               <w:bidi w:val="0"/>
               <w:ind w:hanging="0" w:left="0" w:right="0"/>
               <w:jc w:val="left"/>
@@ -1064,7 +1064,7 @@
           </w:tcPr>
           <w:p>
             <w:pPr>
-              <w:pStyle w:val="Contenidodelatablauser"/>
+              <w:pStyle w:val="Contenidodelatabla"/>
               <w:bidi w:val="0"/>
               <w:ind w:hanging="0" w:left="0" w:right="0"/>
               <w:jc w:val="left"/>
@@ -1090,7 +1090,7 @@
           </w:tcPr>
           <w:p>
             <w:pPr>
-              <w:pStyle w:val="Contenidodelatablauser"/>
+              <w:pStyle w:val="Contenidodelatabla"/>
               <w:bidi w:val="0"/>
               <w:ind w:hanging="0" w:left="0" w:right="0"/>
               <w:jc w:val="left"/>
@@ -1124,15 +1124,15 @@
           </w:tcPr>
           <w:p>
             <w:pPr>
-              <w:pStyle w:val="Contenidodelatablauser"/>
-              <w:bidi w:val="0"/>
-              <w:ind w:hanging="0" w:left="0" w:right="0"/>
-              <w:jc w:val="left"/>
-              <w:rPr/>
-            </w:pPr>
-            <w:r>
-              <w:rPr>
-                <w:rStyle w:val="Textooriginaluser"/>
+              <w:pStyle w:val="Contenidodelatabla"/>
+              <w:bidi w:val="0"/>
+              <w:ind w:hanging="0" w:left="0" w:right="0"/>
+              <w:jc w:val="left"/>
+              <w:rPr/>
+            </w:pPr>
+            <w:r>
+              <w:rPr>
+                <w:rStyle w:val="Textooriginal"/>
                 <w:rFonts w:ascii="Consolas;Courier New;monospace" w:hAnsi="Consolas;Courier New;monospace"/>
                 <w:color w:val="D0D0D0"/>
                 <w:sz w:val="14"/>
@@ -1151,7 +1151,7 @@
           </w:tcPr>
           <w:p>
             <w:pPr>
-              <w:pStyle w:val="Contenidodelatablauser"/>
+              <w:pStyle w:val="Contenidodelatabla"/>
               <w:bidi w:val="0"/>
               <w:ind w:hanging="0" w:left="0" w:right="0"/>
               <w:jc w:val="left"/>
@@ -1177,7 +1177,7 @@
           </w:tcPr>
           <w:p>
             <w:pPr>
-              <w:pStyle w:val="Contenidodelatablauser"/>
+              <w:pStyle w:val="Contenidodelatabla"/>
               <w:bidi w:val="0"/>
               <w:spacing w:before="0" w:after="0"/>
               <w:ind w:hanging="0" w:left="0" w:right="0"/>
@@ -1209,7 +1209,7 @@
           </w:tcPr>
           <w:p>
             <w:pPr>
-              <w:pStyle w:val="Contenidodelatablauser"/>
+              <w:pStyle w:val="Contenidodelatabla"/>
               <w:bidi w:val="0"/>
               <w:ind w:hanging="0" w:left="0" w:right="0"/>
               <w:jc w:val="left"/>
@@ -1235,7 +1235,7 @@
           </w:tcPr>
           <w:p>
             <w:pPr>
-              <w:pStyle w:val="Contenidodelatablauser"/>
+              <w:pStyle w:val="Contenidodelatabla"/>
               <w:bidi w:val="0"/>
               <w:ind w:hanging="0" w:left="0" w:right="0"/>
               <w:jc w:val="left"/>
@@ -1261,7 +1261,7 @@
           </w:tcPr>
           <w:p>
             <w:pPr>
-              <w:pStyle w:val="Contenidodelatablauser"/>
+              <w:pStyle w:val="Contenidodelatabla"/>
               <w:bidi w:val="0"/>
               <w:ind w:hanging="0" w:left="0" w:right="0"/>
               <w:jc w:val="left"/>
@@ -1295,15 +1295,15 @@
           </w:tcPr>
           <w:p>
             <w:pPr>
-              <w:pStyle w:val="Contenidodelatablauser"/>
-              <w:bidi w:val="0"/>
-              <w:ind w:hanging="0" w:left="0" w:right="0"/>
-              <w:jc w:val="left"/>
-              <w:rPr/>
-            </w:pPr>
-            <w:r>
-              <w:rPr>
-                <w:rStyle w:val="Textooriginaluser"/>
+              <w:pStyle w:val="Contenidodelatabla"/>
+              <w:bidi w:val="0"/>
+              <w:ind w:hanging="0" w:left="0" w:right="0"/>
+              <w:jc w:val="left"/>
+              <w:rPr/>
+            </w:pPr>
+            <w:r>
+              <w:rPr>
+                <w:rStyle w:val="Textooriginal"/>
                 <w:rFonts w:ascii="Consolas;Courier New;monospace" w:hAnsi="Consolas;Courier New;monospace"/>
                 <w:color w:val="D0D0D0"/>
                 <w:sz w:val="14"/>
@@ -1322,7 +1322,7 @@
           </w:tcPr>
           <w:p>
             <w:pPr>
-              <w:pStyle w:val="Contenidodelatablauser"/>
+              <w:pStyle w:val="Contenidodelatabla"/>
               <w:bidi w:val="0"/>
               <w:ind w:hanging="0" w:left="0" w:right="0"/>
               <w:jc w:val="left"/>
@@ -1348,7 +1348,7 @@
           </w:tcPr>
           <w:p>
             <w:pPr>
-              <w:pStyle w:val="Contenidodelatablauser"/>
+              <w:pStyle w:val="Contenidodelatabla"/>
               <w:bidi w:val="0"/>
               <w:spacing w:before="0" w:after="0"/>
               <w:ind w:hanging="0" w:left="0" w:right="0"/>
@@ -1380,7 +1380,7 @@
           </w:tcPr>
           <w:p>
             <w:pPr>
-              <w:pStyle w:val="Contenidodelatablauser"/>
+              <w:pStyle w:val="Contenidodelatabla"/>
               <w:bidi w:val="0"/>
               <w:ind w:hanging="0" w:left="0" w:right="0"/>
               <w:jc w:val="left"/>
@@ -1406,7 +1406,7 @@
           </w:tcPr>
           <w:p>
             <w:pPr>
-              <w:pStyle w:val="Contenidodelatablauser"/>
+              <w:pStyle w:val="Contenidodelatabla"/>
               <w:bidi w:val="0"/>
               <w:ind w:hanging="0" w:left="0" w:right="0"/>
               <w:jc w:val="left"/>
@@ -1432,7 +1432,7 @@
           </w:tcPr>
           <w:p>
             <w:pPr>
-              <w:pStyle w:val="Contenidodelatablauser"/>
+              <w:pStyle w:val="Contenidodelatabla"/>
               <w:bidi w:val="0"/>
               <w:ind w:hanging="0" w:left="0" w:right="0"/>
               <w:jc w:val="left"/>
@@ -1466,15 +1466,15 @@
           </w:tcPr>
           <w:p>
             <w:pPr>
-              <w:pStyle w:val="Contenidodelatablauser"/>
-              <w:bidi w:val="0"/>
-              <w:ind w:hanging="0" w:left="0" w:right="0"/>
-              <w:jc w:val="left"/>
-              <w:rPr/>
-            </w:pPr>
-            <w:r>
-              <w:rPr>
-                <w:rStyle w:val="Textooriginaluser"/>
+              <w:pStyle w:val="Contenidodelatabla"/>
+              <w:bidi w:val="0"/>
+              <w:ind w:hanging="0" w:left="0" w:right="0"/>
+              <w:jc w:val="left"/>
+              <w:rPr/>
+            </w:pPr>
+            <w:r>
+              <w:rPr>
+                <w:rStyle w:val="Textooriginal"/>
                 <w:rFonts w:ascii="Consolas;Courier New;monospace" w:hAnsi="Consolas;Courier New;monospace"/>
                 <w:color w:val="D0D0D0"/>
                 <w:sz w:val="14"/>
@@ -1493,7 +1493,7 @@
           </w:tcPr>
           <w:p>
             <w:pPr>
-              <w:pStyle w:val="Contenidodelatablauser"/>
+              <w:pStyle w:val="Contenidodelatabla"/>
               <w:bidi w:val="0"/>
               <w:ind w:hanging="0" w:left="0" w:right="0"/>
               <w:jc w:val="left"/>
@@ -1519,7 +1519,7 @@
           </w:tcPr>
           <w:p>
             <w:pPr>
-              <w:pStyle w:val="Contenidodelatablauser"/>
+              <w:pStyle w:val="Contenidodelatabla"/>
               <w:bidi w:val="0"/>
               <w:spacing w:before="0" w:after="0"/>
               <w:ind w:hanging="0" w:left="0" w:right="0"/>
@@ -1551,7 +1551,7 @@
           </w:tcPr>
           <w:p>
             <w:pPr>
-              <w:pStyle w:val="Contenidodelatablauser"/>
+              <w:pStyle w:val="Contenidodelatabla"/>
               <w:bidi w:val="0"/>
               <w:ind w:hanging="0" w:left="0" w:right="0"/>
               <w:jc w:val="left"/>
@@ -1577,7 +1577,7 @@
           </w:tcPr>
           <w:p>
             <w:pPr>
-              <w:pStyle w:val="Contenidodelatablauser"/>
+              <w:pStyle w:val="Contenidodelatabla"/>
               <w:bidi w:val="0"/>
               <w:ind w:hanging="0" w:left="0" w:right="0"/>
               <w:jc w:val="left"/>
@@ -1603,7 +1603,7 @@
           </w:tcPr>
           <w:p>
             <w:pPr>
-              <w:pStyle w:val="Contenidodelatablauser"/>
+              <w:pStyle w:val="Contenidodelatabla"/>
               <w:widowControl w:val="false"/>
               <w:suppressLineNumbers/>
               <w:bidi w:val="0"/>
@@ -1631,7 +1631,7 @@
     </w:tbl>
     <w:p>
       <w:pPr>
-        <w:pStyle w:val="Lneahorizontaluser"/>
+        <w:pStyle w:val="Lneahorizontal"/>
         <w:bidi w:val="0"/>
         <w:jc w:val="left"/>
         <w:rPr>
@@ -1719,6 +1719,7 @@
       <w:tr>
         <w:trPr>
           <w:tblHeader w:val="true"/>
+          <w:trHeight w:val="400" w:hRule="atLeast"/>
         </w:trPr>
         <w:tc>
           <w:tcPr>
@@ -1728,7 +1729,7 @@
           </w:tcPr>
           <w:p>
             <w:pPr>
-              <w:pStyle w:val="Ttulodelatablauser"/>
+              <w:pStyle w:val="Ttulodelatabla"/>
               <w:bidi w:val="0"/>
               <w:ind w:hanging="0" w:left="0" w:right="0"/>
               <w:rPr/>
@@ -1753,7 +1754,7 @@
           </w:tcPr>
           <w:p>
             <w:pPr>
-              <w:pStyle w:val="Ttulodelatablauser"/>
+              <w:pStyle w:val="Ttulodelatabla"/>
               <w:bidi w:val="0"/>
               <w:ind w:hanging="0" w:left="0" w:right="0"/>
               <w:rPr/>
@@ -1778,7 +1779,7 @@
           </w:tcPr>
           <w:p>
             <w:pPr>
-              <w:pStyle w:val="Ttulodelatablauser"/>
+              <w:pStyle w:val="Ttulodelatabla"/>
               <w:bidi w:val="0"/>
               <w:ind w:hanging="0" w:left="0" w:right="0"/>
               <w:rPr/>
@@ -1803,7 +1804,7 @@
           </w:tcPr>
           <w:p>
             <w:pPr>
-              <w:pStyle w:val="Ttulodelatablauser"/>
+              <w:pStyle w:val="Ttulodelatabla"/>
               <w:bidi w:val="0"/>
               <w:ind w:hanging="0" w:left="0" w:right="0"/>
               <w:rPr/>
@@ -1828,7 +1829,7 @@
           </w:tcPr>
           <w:p>
             <w:pPr>
-              <w:pStyle w:val="Ttulodelatablauser"/>
+              <w:pStyle w:val="Ttulodelatabla"/>
               <w:bidi w:val="0"/>
               <w:ind w:hanging="0" w:left="0" w:right="0"/>
               <w:rPr/>
@@ -1853,7 +1854,7 @@
           </w:tcPr>
           <w:p>
             <w:pPr>
-              <w:pStyle w:val="Ttulodelatablauser"/>
+              <w:pStyle w:val="Ttulodelatabla"/>
               <w:bidi w:val="0"/>
               <w:ind w:hanging="0" w:left="0" w:right="0"/>
               <w:rPr/>
@@ -1881,15 +1882,15 @@
           </w:tcPr>
           <w:p>
             <w:pPr>
-              <w:pStyle w:val="Contenidodelatablauser"/>
-              <w:bidi w:val="0"/>
-              <w:ind w:hanging="0" w:left="0" w:right="0"/>
-              <w:jc w:val="left"/>
-              <w:rPr/>
-            </w:pPr>
-            <w:r>
-              <w:rPr>
-                <w:rStyle w:val="Textooriginaluser"/>
+              <w:pStyle w:val="Contenidodelatabla"/>
+              <w:bidi w:val="0"/>
+              <w:ind w:hanging="0" w:left="0" w:right="0"/>
+              <w:jc w:val="left"/>
+              <w:rPr/>
+            </w:pPr>
+            <w:r>
+              <w:rPr>
+                <w:rStyle w:val="Textooriginal"/>
                 <w:rFonts w:ascii="Consolas;Courier New;monospace" w:hAnsi="Consolas;Courier New;monospace"/>
                 <w:color w:val="D0D0D0"/>
                 <w:sz w:val="14"/>
@@ -1908,7 +1909,7 @@
           </w:tcPr>
           <w:p>
             <w:pPr>
-              <w:pStyle w:val="Contenidodelatablauser"/>
+              <w:pStyle w:val="Contenidodelatabla"/>
               <w:bidi w:val="0"/>
               <w:ind w:hanging="0" w:left="0" w:right="0"/>
               <w:jc w:val="left"/>
@@ -1934,7 +1935,7 @@
           </w:tcPr>
           <w:p>
             <w:pPr>
-              <w:pStyle w:val="Contenidodelatablauser"/>
+              <w:pStyle w:val="Contenidodelatabla"/>
               <w:bidi w:val="0"/>
               <w:spacing w:before="0" w:after="0"/>
               <w:ind w:hanging="0" w:left="0" w:right="0"/>
@@ -1966,7 +1967,7 @@
           </w:tcPr>
           <w:p>
             <w:pPr>
-              <w:pStyle w:val="Contenidodelatablauser"/>
+              <w:pStyle w:val="Contenidodelatabla"/>
               <w:bidi w:val="0"/>
               <w:ind w:hanging="0" w:left="0" w:right="0"/>
               <w:jc w:val="left"/>
@@ -1992,7 +1993,7 @@
           </w:tcPr>
           <w:p>
             <w:pPr>
-              <w:pStyle w:val="Contenidodelatablauser"/>
+              <w:pStyle w:val="Contenidodelatabla"/>
               <w:bidi w:val="0"/>
               <w:ind w:hanging="0" w:left="0" w:right="0"/>
               <w:jc w:val="left"/>
@@ -2018,7 +2019,7 @@
           </w:tcPr>
           <w:p>
             <w:pPr>
-              <w:pStyle w:val="Contenidodelatablauser"/>
+              <w:pStyle w:val="Contenidodelatabla"/>
               <w:bidi w:val="0"/>
               <w:ind w:hanging="0" w:left="0" w:right="0"/>
               <w:jc w:val="left"/>
@@ -2052,15 +2053,15 @@
           </w:tcPr>
           <w:p>
             <w:pPr>
-              <w:pStyle w:val="Contenidodelatablauser"/>
-              <w:bidi w:val="0"/>
-              <w:ind w:hanging="0" w:left="0" w:right="0"/>
-              <w:jc w:val="left"/>
-              <w:rPr/>
-            </w:pPr>
-            <w:r>
-              <w:rPr>
-                <w:rStyle w:val="Textooriginaluser"/>
+              <w:pStyle w:val="Contenidodelatabla"/>
+              <w:bidi w:val="0"/>
+              <w:ind w:hanging="0" w:left="0" w:right="0"/>
+              <w:jc w:val="left"/>
+              <w:rPr/>
+            </w:pPr>
+            <w:r>
+              <w:rPr>
+                <w:rStyle w:val="Textooriginal"/>
                 <w:rFonts w:ascii="Consolas;Courier New;monospace" w:hAnsi="Consolas;Courier New;monospace"/>
                 <w:color w:val="D0D0D0"/>
                 <w:sz w:val="14"/>
@@ -2079,7 +2080,7 @@
           </w:tcPr>
           <w:p>
             <w:pPr>
-              <w:pStyle w:val="Contenidodelatablauser"/>
+              <w:pStyle w:val="Contenidodelatabla"/>
               <w:bidi w:val="0"/>
               <w:ind w:hanging="0" w:left="0" w:right="0"/>
               <w:jc w:val="left"/>
@@ -2105,7 +2106,7 @@
           </w:tcPr>
           <w:p>
             <w:pPr>
-              <w:pStyle w:val="Contenidodelatablauser"/>
+              <w:pStyle w:val="Contenidodelatabla"/>
               <w:bidi w:val="0"/>
               <w:spacing w:before="0" w:after="0"/>
               <w:ind w:hanging="0" w:left="0" w:right="0"/>
@@ -2137,7 +2138,7 @@
           </w:tcPr>
           <w:p>
             <w:pPr>
-              <w:pStyle w:val="Contenidodelatablauser"/>
+              <w:pStyle w:val="Contenidodelatabla"/>
               <w:bidi w:val="0"/>
               <w:ind w:hanging="0" w:left="0" w:right="0"/>
               <w:jc w:val="left"/>
@@ -2163,7 +2164,7 @@
           </w:tcPr>
           <w:p>
             <w:pPr>
-              <w:pStyle w:val="Contenidodelatablauser"/>
+              <w:pStyle w:val="Contenidodelatabla"/>
               <w:bidi w:val="0"/>
               <w:ind w:hanging="0" w:left="0" w:right="0"/>
               <w:jc w:val="left"/>
@@ -2189,7 +2190,7 @@
           </w:tcPr>
           <w:p>
             <w:pPr>
-              <w:pStyle w:val="Contenidodelatablauser"/>
+              <w:pStyle w:val="Contenidodelatabla"/>
               <w:widowControl w:val="false"/>
               <w:suppressLineNumbers/>
               <w:bidi w:val="0"/>
@@ -2217,7 +2218,7 @@
     </w:tbl>
     <w:p>
       <w:pPr>
-        <w:pStyle w:val="Lneahorizontaluser"/>
+        <w:pStyle w:val="Lneahorizontal"/>
         <w:bidi w:val="0"/>
         <w:jc w:val="left"/>
         <w:rPr>
@@ -2303,7 +2304,7 @@
           </w:tcPr>
           <w:p>
             <w:pPr>
-              <w:pStyle w:val="Ttulodelatablauser"/>
+              <w:pStyle w:val="Ttulodelatabla"/>
               <w:bidi w:val="0"/>
               <w:ind w:hanging="0" w:left="0" w:right="0"/>
               <w:rPr/>
@@ -2328,7 +2329,7 @@
           </w:tcPr>
           <w:p>
             <w:pPr>
-              <w:pStyle w:val="Ttulodelatablauser"/>
+              <w:pStyle w:val="Ttulodelatabla"/>
               <w:bidi w:val="0"/>
               <w:ind w:hanging="0" w:left="0" w:right="0"/>
               <w:rPr/>
@@ -2353,7 +2354,7 @@
           </w:tcPr>
           <w:p>
             <w:pPr>
-              <w:pStyle w:val="Ttulodelatablauser"/>
+              <w:pStyle w:val="Ttulodelatabla"/>
               <w:bidi w:val="0"/>
               <w:ind w:hanging="0" w:left="0" w:right="0"/>
               <w:rPr/>
@@ -2378,7 +2379,7 @@
           </w:tcPr>
           <w:p>
             <w:pPr>
-              <w:pStyle w:val="Ttulodelatablauser"/>
+              <w:pStyle w:val="Ttulodelatabla"/>
               <w:bidi w:val="0"/>
               <w:ind w:hanging="0" w:left="0" w:right="0"/>
               <w:rPr/>
@@ -2403,7 +2404,7 @@
           </w:tcPr>
           <w:p>
             <w:pPr>
-              <w:pStyle w:val="Ttulodelatablauser"/>
+              <w:pStyle w:val="Ttulodelatabla"/>
               <w:bidi w:val="0"/>
               <w:ind w:hanging="0" w:left="0" w:right="0"/>
               <w:rPr/>
@@ -2428,7 +2429,7 @@
           </w:tcPr>
           <w:p>
             <w:pPr>
-              <w:pStyle w:val="Ttulodelatablauser"/>
+              <w:pStyle w:val="Ttulodelatabla"/>
               <w:bidi w:val="0"/>
               <w:ind w:hanging="0" w:left="0" w:right="0"/>
               <w:rPr/>
@@ -2456,15 +2457,15 @@
           </w:tcPr>
           <w:p>
             <w:pPr>
-              <w:pStyle w:val="Contenidodelatablauser"/>
-              <w:bidi w:val="0"/>
-              <w:ind w:hanging="0" w:left="0" w:right="0"/>
-              <w:jc w:val="left"/>
-              <w:rPr/>
-            </w:pPr>
-            <w:r>
-              <w:rPr>
-                <w:rStyle w:val="Textooriginaluser"/>
+              <w:pStyle w:val="Contenidodelatabla"/>
+              <w:bidi w:val="0"/>
+              <w:ind w:hanging="0" w:left="0" w:right="0"/>
+              <w:jc w:val="left"/>
+              <w:rPr/>
+            </w:pPr>
+            <w:r>
+              <w:rPr>
+                <w:rStyle w:val="Textooriginal"/>
                 <w:rFonts w:ascii="Consolas;Courier New;monospace" w:hAnsi="Consolas;Courier New;monospace"/>
                 <w:color w:val="D0D0D0"/>
                 <w:sz w:val="14"/>
@@ -2483,7 +2484,7 @@
           </w:tcPr>
           <w:p>
             <w:pPr>
-              <w:pStyle w:val="Contenidodelatablauser"/>
+              <w:pStyle w:val="Contenidodelatabla"/>
               <w:bidi w:val="0"/>
               <w:ind w:hanging="0" w:left="0" w:right="0"/>
               <w:jc w:val="left"/>
@@ -2509,7 +2510,7 @@
           </w:tcPr>
           <w:p>
             <w:pPr>
-              <w:pStyle w:val="Contenidodelatablauser"/>
+              <w:pStyle w:val="Contenidodelatabla"/>
               <w:bidi w:val="0"/>
               <w:spacing w:before="0" w:after="0"/>
               <w:ind w:hanging="0" w:left="0" w:right="0"/>
@@ -2541,7 +2542,7 @@
           </w:tcPr>
           <w:p>
             <w:pPr>
-              <w:pStyle w:val="Contenidodelatablauser"/>
+              <w:pStyle w:val="Contenidodelatabla"/>
               <w:bidi w:val="0"/>
               <w:ind w:hanging="0" w:left="0" w:right="0"/>
               <w:jc w:val="left"/>
@@ -2567,7 +2568,7 @@
           </w:tcPr>
           <w:p>
             <w:pPr>
-              <w:pStyle w:val="Contenidodelatablauser"/>
+              <w:pStyle w:val="Contenidodelatabla"/>
               <w:bidi w:val="0"/>
               <w:ind w:hanging="0" w:left="0" w:right="0"/>
               <w:jc w:val="left"/>
@@ -2593,7 +2594,7 @@
           </w:tcPr>
           <w:p>
             <w:pPr>
-              <w:pStyle w:val="Contenidodelatablauser"/>
+              <w:pStyle w:val="Contenidodelatabla"/>
               <w:bidi w:val="0"/>
               <w:ind w:hanging="0" w:left="0" w:right="0"/>
               <w:jc w:val="left"/>
@@ -2627,15 +2628,15 @@
           </w:tcPr>
           <w:p>
             <w:pPr>
-              <w:pStyle w:val="Contenidodelatablauser"/>
-              <w:bidi w:val="0"/>
-              <w:ind w:hanging="0" w:left="0" w:right="0"/>
-              <w:jc w:val="left"/>
-              <w:rPr/>
-            </w:pPr>
-            <w:r>
-              <w:rPr>
-                <w:rStyle w:val="Textooriginaluser"/>
+              <w:pStyle w:val="Contenidodelatabla"/>
+              <w:bidi w:val="0"/>
+              <w:ind w:hanging="0" w:left="0" w:right="0"/>
+              <w:jc w:val="left"/>
+              <w:rPr/>
+            </w:pPr>
+            <w:r>
+              <w:rPr>
+                <w:rStyle w:val="Textooriginal"/>
                 <w:rFonts w:ascii="Consolas;Courier New;monospace" w:hAnsi="Consolas;Courier New;monospace"/>
                 <w:color w:val="D0D0D0"/>
                 <w:sz w:val="14"/>
@@ -2654,7 +2655,7 @@
           </w:tcPr>
           <w:p>
             <w:pPr>
-              <w:pStyle w:val="Contenidodelatablauser"/>
+              <w:pStyle w:val="Contenidodelatabla"/>
               <w:bidi w:val="0"/>
               <w:ind w:hanging="0" w:left="0" w:right="0"/>
               <w:jc w:val="left"/>
@@ -2680,7 +2681,7 @@
           </w:tcPr>
           <w:p>
             <w:pPr>
-              <w:pStyle w:val="Contenidodelatablauser"/>
+              <w:pStyle w:val="Contenidodelatabla"/>
               <w:bidi w:val="0"/>
               <w:spacing w:before="0" w:after="0"/>
               <w:ind w:hanging="0" w:left="0" w:right="0"/>
@@ -2712,7 +2713,7 @@
           </w:tcPr>
           <w:p>
             <w:pPr>
-              <w:pStyle w:val="Contenidodelatablauser"/>
+              <w:pStyle w:val="Contenidodelatabla"/>
               <w:bidi w:val="0"/>
               <w:ind w:hanging="0" w:left="0" w:right="0"/>
               <w:jc w:val="left"/>
@@ -2738,7 +2739,7 @@
           </w:tcPr>
           <w:p>
             <w:pPr>
-              <w:pStyle w:val="Contenidodelatablauser"/>
+              <w:pStyle w:val="Contenidodelatabla"/>
               <w:bidi w:val="0"/>
               <w:ind w:hanging="0" w:left="0" w:right="0"/>
               <w:jc w:val="left"/>
@@ -2764,7 +2765,7 @@
           </w:tcPr>
           <w:p>
             <w:pPr>
-              <w:pStyle w:val="Contenidodelatablauser"/>
+              <w:pStyle w:val="Contenidodelatabla"/>
               <w:bidi w:val="0"/>
               <w:ind w:hanging="0" w:left="0" w:right="0"/>
               <w:jc w:val="left"/>
@@ -2798,15 +2799,15 @@
           </w:tcPr>
           <w:p>
             <w:pPr>
-              <w:pStyle w:val="Contenidodelatablauser"/>
-              <w:bidi w:val="0"/>
-              <w:ind w:hanging="0" w:left="0" w:right="0"/>
-              <w:jc w:val="left"/>
-              <w:rPr/>
-            </w:pPr>
-            <w:r>
-              <w:rPr>
-                <w:rStyle w:val="Textooriginaluser"/>
+              <w:pStyle w:val="Contenidodelatabla"/>
+              <w:bidi w:val="0"/>
+              <w:ind w:hanging="0" w:left="0" w:right="0"/>
+              <w:jc w:val="left"/>
+              <w:rPr/>
+            </w:pPr>
+            <w:r>
+              <w:rPr>
+                <w:rStyle w:val="Textooriginal"/>
                 <w:rFonts w:ascii="Consolas;Courier New;monospace" w:hAnsi="Consolas;Courier New;monospace"/>
                 <w:color w:val="D0D0D0"/>
                 <w:sz w:val="14"/>
@@ -2825,7 +2826,7 @@
           </w:tcPr>
           <w:p>
             <w:pPr>
-              <w:pStyle w:val="Contenidodelatablauser"/>
+              <w:pStyle w:val="Contenidodelatabla"/>
               <w:bidi w:val="0"/>
               <w:ind w:hanging="0" w:left="0" w:right="0"/>
               <w:jc w:val="left"/>
@@ -2851,7 +2852,7 @@
           </w:tcPr>
           <w:p>
             <w:pPr>
-              <w:pStyle w:val="Contenidodelatablauser"/>
+              <w:pStyle w:val="Contenidodelatabla"/>
               <w:bidi w:val="0"/>
               <w:spacing w:before="0" w:after="0"/>
               <w:ind w:hanging="0" w:left="0" w:right="0"/>
@@ -2883,7 +2884,7 @@
           </w:tcPr>
           <w:p>
             <w:pPr>
-              <w:pStyle w:val="Contenidodelatablauser"/>
+              <w:pStyle w:val="Contenidodelatabla"/>
               <w:bidi w:val="0"/>
               <w:ind w:hanging="0" w:left="0" w:right="0"/>
               <w:jc w:val="left"/>
@@ -2909,7 +2910,7 @@
           </w:tcPr>
           <w:p>
             <w:pPr>
-              <w:pStyle w:val="Contenidodelatablauser"/>
+              <w:pStyle w:val="Contenidodelatabla"/>
               <w:bidi w:val="0"/>
               <w:ind w:hanging="0" w:left="0" w:right="0"/>
               <w:jc w:val="left"/>
@@ -2935,7 +2936,7 @@
           </w:tcPr>
           <w:p>
             <w:pPr>
-              <w:pStyle w:val="Contenidodelatablauser"/>
+              <w:pStyle w:val="Contenidodelatabla"/>
               <w:bidi w:val="0"/>
               <w:ind w:hanging="0" w:left="0" w:right="0"/>
               <w:jc w:val="left"/>
@@ -2969,15 +2970,15 @@
           </w:tcPr>
           <w:p>
             <w:pPr>
-              <w:pStyle w:val="Contenidodelatablauser"/>
-              <w:bidi w:val="0"/>
-              <w:ind w:hanging="0" w:left="0" w:right="0"/>
-              <w:jc w:val="left"/>
-              <w:rPr/>
-            </w:pPr>
-            <w:r>
-              <w:rPr>
-                <w:rStyle w:val="Textooriginaluser"/>
+              <w:pStyle w:val="Contenidodelatabla"/>
+              <w:bidi w:val="0"/>
+              <w:ind w:hanging="0" w:left="0" w:right="0"/>
+              <w:jc w:val="left"/>
+              <w:rPr/>
+            </w:pPr>
+            <w:r>
+              <w:rPr>
+                <w:rStyle w:val="Textooriginal"/>
                 <w:rFonts w:ascii="Consolas;Courier New;monospace" w:hAnsi="Consolas;Courier New;monospace"/>
                 <w:color w:val="D0D0D0"/>
                 <w:sz w:val="14"/>
@@ -2996,7 +2997,7 @@
           </w:tcPr>
           <w:p>
             <w:pPr>
-              <w:pStyle w:val="Contenidodelatablauser"/>
+              <w:pStyle w:val="Contenidodelatabla"/>
               <w:bidi w:val="0"/>
               <w:ind w:hanging="0" w:left="0" w:right="0"/>
               <w:jc w:val="left"/>
@@ -3022,7 +3023,7 @@
           </w:tcPr>
           <w:p>
             <w:pPr>
-              <w:pStyle w:val="Contenidodelatablauser"/>
+              <w:pStyle w:val="Contenidodelatabla"/>
               <w:bidi w:val="0"/>
               <w:spacing w:before="0" w:after="0"/>
               <w:ind w:hanging="0" w:left="0" w:right="0"/>
@@ -3054,7 +3055,7 @@
           </w:tcPr>
           <w:p>
             <w:pPr>
-              <w:pStyle w:val="Contenidodelatablauser"/>
+              <w:pStyle w:val="Contenidodelatabla"/>
               <w:bidi w:val="0"/>
               <w:ind w:hanging="0" w:left="0" w:right="0"/>
               <w:jc w:val="left"/>
@@ -3080,7 +3081,7 @@
           </w:tcPr>
           <w:p>
             <w:pPr>
-              <w:pStyle w:val="Contenidodelatablauser"/>
+              <w:pStyle w:val="Contenidodelatabla"/>
               <w:bidi w:val="0"/>
               <w:ind w:hanging="0" w:left="0" w:right="0"/>
               <w:jc w:val="left"/>
@@ -3106,7 +3107,7 @@
           </w:tcPr>
           <w:p>
             <w:pPr>
-              <w:pStyle w:val="Contenidodelatablauser"/>
+              <w:pStyle w:val="Contenidodelatabla"/>
               <w:bidi w:val="0"/>
               <w:ind w:hanging="0" w:left="0" w:right="0"/>
               <w:jc w:val="left"/>
@@ -3140,15 +3141,15 @@
           </w:tcPr>
           <w:p>
             <w:pPr>
-              <w:pStyle w:val="Contenidodelatablauser"/>
-              <w:bidi w:val="0"/>
-              <w:ind w:hanging="0" w:left="0" w:right="0"/>
-              <w:jc w:val="left"/>
-              <w:rPr/>
-            </w:pPr>
-            <w:r>
-              <w:rPr>
-                <w:rStyle w:val="Textooriginaluser"/>
+              <w:pStyle w:val="Contenidodelatabla"/>
+              <w:bidi w:val="0"/>
+              <w:ind w:hanging="0" w:left="0" w:right="0"/>
+              <w:jc w:val="left"/>
+              <w:rPr/>
+            </w:pPr>
+            <w:r>
+              <w:rPr>
+                <w:rStyle w:val="Textooriginal"/>
                 <w:rFonts w:ascii="Consolas;Courier New;monospace" w:hAnsi="Consolas;Courier New;monospace"/>
                 <w:color w:val="D0D0D0"/>
                 <w:sz w:val="14"/>
@@ -3167,7 +3168,7 @@
           </w:tcPr>
           <w:p>
             <w:pPr>
-              <w:pStyle w:val="Contenidodelatablauser"/>
+              <w:pStyle w:val="Contenidodelatabla"/>
               <w:bidi w:val="0"/>
               <w:ind w:hanging="0" w:left="0" w:right="0"/>
               <w:jc w:val="left"/>
@@ -3193,7 +3194,7 @@
           </w:tcPr>
           <w:p>
             <w:pPr>
-              <w:pStyle w:val="Contenidodelatablauser"/>
+              <w:pStyle w:val="Contenidodelatabla"/>
               <w:bidi w:val="0"/>
               <w:spacing w:before="0" w:after="0"/>
               <w:ind w:hanging="0" w:left="0" w:right="0"/>
@@ -3225,7 +3226,7 @@
           </w:tcPr>
           <w:p>
             <w:pPr>
-              <w:pStyle w:val="Contenidodelatablauser"/>
+              <w:pStyle w:val="Contenidodelatabla"/>
               <w:bidi w:val="0"/>
               <w:ind w:hanging="0" w:left="0" w:right="0"/>
               <w:jc w:val="left"/>
@@ -3251,7 +3252,7 @@
           </w:tcPr>
           <w:p>
             <w:pPr>
-              <w:pStyle w:val="Contenidodelatablauser"/>
+              <w:pStyle w:val="Contenidodelatabla"/>
               <w:bidi w:val="0"/>
               <w:ind w:hanging="0" w:left="0" w:right="0"/>
               <w:jc w:val="left"/>
@@ -3277,7 +3278,7 @@
           </w:tcPr>
           <w:p>
             <w:pPr>
-              <w:pStyle w:val="Contenidodelatablauser"/>
+              <w:pStyle w:val="Contenidodelatabla"/>
               <w:bidi w:val="0"/>
               <w:ind w:hanging="0" w:left="0" w:right="0"/>
               <w:jc w:val="left"/>
@@ -3311,15 +3312,15 @@
           </w:tcPr>
           <w:p>
             <w:pPr>
-              <w:pStyle w:val="Contenidodelatablauser"/>
-              <w:bidi w:val="0"/>
-              <w:ind w:hanging="0" w:left="0" w:right="0"/>
-              <w:jc w:val="left"/>
-              <w:rPr/>
-            </w:pPr>
-            <w:r>
-              <w:rPr>
-                <w:rStyle w:val="Textooriginaluser"/>
+              <w:pStyle w:val="Contenidodelatabla"/>
+              <w:bidi w:val="0"/>
+              <w:ind w:hanging="0" w:left="0" w:right="0"/>
+              <w:jc w:val="left"/>
+              <w:rPr/>
+            </w:pPr>
+            <w:r>
+              <w:rPr>
+                <w:rStyle w:val="Textooriginal"/>
                 <w:rFonts w:ascii="Consolas;Courier New;monospace" w:hAnsi="Consolas;Courier New;monospace"/>
                 <w:color w:val="D0D0D0"/>
                 <w:sz w:val="14"/>
@@ -3338,7 +3339,7 @@
           </w:tcPr>
           <w:p>
             <w:pPr>
-              <w:pStyle w:val="Contenidodelatablauser"/>
+              <w:pStyle w:val="Contenidodelatabla"/>
               <w:bidi w:val="0"/>
               <w:ind w:hanging="0" w:left="0" w:right="0"/>
               <w:jc w:val="left"/>
@@ -3364,7 +3365,7 @@
           </w:tcPr>
           <w:p>
             <w:pPr>
-              <w:pStyle w:val="Contenidodelatablauser"/>
+              <w:pStyle w:val="Contenidodelatabla"/>
               <w:bidi w:val="0"/>
               <w:spacing w:before="0" w:after="0"/>
               <w:ind w:hanging="0" w:left="0" w:right="0"/>
@@ -3396,7 +3397,7 @@
           </w:tcPr>
           <w:p>
             <w:pPr>
-              <w:pStyle w:val="Contenidodelatablauser"/>
+              <w:pStyle w:val="Contenidodelatabla"/>
               <w:bidi w:val="0"/>
               <w:ind w:hanging="0" w:left="0" w:right="0"/>
               <w:jc w:val="left"/>
@@ -3422,7 +3423,7 @@
           </w:tcPr>
           <w:p>
             <w:pPr>
-              <w:pStyle w:val="Contenidodelatablauser"/>
+              <w:pStyle w:val="Contenidodelatabla"/>
               <w:bidi w:val="0"/>
               <w:ind w:hanging="0" w:left="0" w:right="0"/>
               <w:jc w:val="left"/>
@@ -3448,7 +3449,7 @@
           </w:tcPr>
           <w:p>
             <w:pPr>
-              <w:pStyle w:val="Contenidodelatablauser"/>
+              <w:pStyle w:val="Contenidodelatabla"/>
               <w:widowControl w:val="false"/>
               <w:suppressLineNumbers/>
               <w:bidi w:val="0"/>
@@ -3476,7 +3477,7 @@
     </w:tbl>
     <w:p>
       <w:pPr>
-        <w:pStyle w:val="Lneahorizontaluser"/>
+        <w:pStyle w:val="Lneahorizontal"/>
         <w:bidi w:val="0"/>
         <w:jc w:val="left"/>
         <w:rPr>
@@ -3562,7 +3563,7 @@
           </w:tcPr>
           <w:p>
             <w:pPr>
-              <w:pStyle w:val="Ttulodelatablauser"/>
+              <w:pStyle w:val="Ttulodelatabla"/>
               <w:bidi w:val="0"/>
               <w:ind w:hanging="0" w:left="0" w:right="0"/>
               <w:rPr/>
@@ -3587,7 +3588,7 @@
           </w:tcPr>
           <w:p>
             <w:pPr>
-              <w:pStyle w:val="Ttulodelatablauser"/>
+              <w:pStyle w:val="Ttulodelatabla"/>
               <w:bidi w:val="0"/>
               <w:ind w:hanging="0" w:left="0" w:right="0"/>
               <w:rPr/>
@@ -3612,7 +3613,7 @@
           </w:tcPr>
           <w:p>
             <w:pPr>
-              <w:pStyle w:val="Ttulodelatablauser"/>
+              <w:pStyle w:val="Ttulodelatabla"/>
               <w:bidi w:val="0"/>
               <w:ind w:hanging="0" w:left="0" w:right="0"/>
               <w:rPr/>
@@ -3637,7 +3638,7 @@
           </w:tcPr>
           <w:p>
             <w:pPr>
-              <w:pStyle w:val="Ttulodelatablauser"/>
+              <w:pStyle w:val="Ttulodelatabla"/>
               <w:bidi w:val="0"/>
               <w:ind w:hanging="0" w:left="0" w:right="0"/>
               <w:rPr/>
@@ -3662,7 +3663,7 @@
           </w:tcPr>
           <w:p>
             <w:pPr>
-              <w:pStyle w:val="Ttulodelatablauser"/>
+              <w:pStyle w:val="Ttulodelatabla"/>
               <w:bidi w:val="0"/>
               <w:ind w:hanging="0" w:left="0" w:right="0"/>
               <w:rPr/>
@@ -3687,7 +3688,7 @@
           </w:tcPr>
           <w:p>
             <w:pPr>
-              <w:pStyle w:val="Ttulodelatablauser"/>
+              <w:pStyle w:val="Ttulodelatabla"/>
               <w:bidi w:val="0"/>
               <w:ind w:hanging="0" w:left="0" w:right="0"/>
               <w:rPr/>
@@ -3715,15 +3716,15 @@
           </w:tcPr>
           <w:p>
             <w:pPr>
-              <w:pStyle w:val="Contenidodelatablauser"/>
-              <w:bidi w:val="0"/>
-              <w:ind w:hanging="0" w:left="0" w:right="0"/>
-              <w:jc w:val="left"/>
-              <w:rPr/>
-            </w:pPr>
-            <w:r>
-              <w:rPr>
-                <w:rStyle w:val="Textooriginaluser"/>
+              <w:pStyle w:val="Contenidodelatabla"/>
+              <w:bidi w:val="0"/>
+              <w:ind w:hanging="0" w:left="0" w:right="0"/>
+              <w:jc w:val="left"/>
+              <w:rPr/>
+            </w:pPr>
+            <w:r>
+              <w:rPr>
+                <w:rStyle w:val="Textooriginal"/>
                 <w:rFonts w:ascii="Consolas;Courier New;monospace" w:hAnsi="Consolas;Courier New;monospace"/>
                 <w:color w:val="D0D0D0"/>
                 <w:sz w:val="14"/>
@@ -3742,7 +3743,7 @@
           </w:tcPr>
           <w:p>
             <w:pPr>
-              <w:pStyle w:val="Contenidodelatablauser"/>
+              <w:pStyle w:val="Contenidodelatabla"/>
               <w:bidi w:val="0"/>
               <w:ind w:hanging="0" w:left="0" w:right="0"/>
               <w:jc w:val="left"/>
@@ -3768,7 +3769,7 @@
           </w:tcPr>
           <w:p>
             <w:pPr>
-              <w:pStyle w:val="Contenidodelatablauser"/>
+              <w:pStyle w:val="Contenidodelatabla"/>
               <w:bidi w:val="0"/>
               <w:spacing w:before="0" w:after="0"/>
               <w:ind w:hanging="0" w:left="0" w:right="0"/>
@@ -3800,7 +3801,7 @@
           </w:tcPr>
           <w:p>
             <w:pPr>
-              <w:pStyle w:val="Contenidodelatablauser"/>
+              <w:pStyle w:val="Contenidodelatabla"/>
               <w:bidi w:val="0"/>
               <w:ind w:hanging="0" w:left="0" w:right="0"/>
               <w:jc w:val="left"/>
@@ -3826,7 +3827,7 @@
           </w:tcPr>
           <w:p>
             <w:pPr>
-              <w:pStyle w:val="Contenidodelatablauser"/>
+              <w:pStyle w:val="Contenidodelatabla"/>
               <w:bidi w:val="0"/>
               <w:ind w:hanging="0" w:left="0" w:right="0"/>
               <w:jc w:val="left"/>
@@ -3852,7 +3853,7 @@
           </w:tcPr>
           <w:p>
             <w:pPr>
-              <w:pStyle w:val="Contenidodelatablauser"/>
+              <w:pStyle w:val="Contenidodelatabla"/>
               <w:bidi w:val="0"/>
               <w:ind w:hanging="0" w:left="0" w:right="0"/>
               <w:jc w:val="left"/>
@@ -3886,15 +3887,15 @@
           </w:tcPr>
           <w:p>
             <w:pPr>
-              <w:pStyle w:val="Contenidodelatablauser"/>
-              <w:bidi w:val="0"/>
-              <w:ind w:hanging="0" w:left="0" w:right="0"/>
-              <w:jc w:val="left"/>
-              <w:rPr/>
-            </w:pPr>
-            <w:r>
-              <w:rPr>
-                <w:rStyle w:val="Textooriginaluser"/>
+              <w:pStyle w:val="Contenidodelatabla"/>
+              <w:bidi w:val="0"/>
+              <w:ind w:hanging="0" w:left="0" w:right="0"/>
+              <w:jc w:val="left"/>
+              <w:rPr/>
+            </w:pPr>
+            <w:r>
+              <w:rPr>
+                <w:rStyle w:val="Textooriginal"/>
                 <w:rFonts w:ascii="Consolas;Courier New;monospace" w:hAnsi="Consolas;Courier New;monospace"/>
                 <w:color w:val="D0D0D0"/>
                 <w:sz w:val="14"/>
@@ -3913,7 +3914,7 @@
           </w:tcPr>
           <w:p>
             <w:pPr>
-              <w:pStyle w:val="Contenidodelatablauser"/>
+              <w:pStyle w:val="Contenidodelatabla"/>
               <w:bidi w:val="0"/>
               <w:ind w:hanging="0" w:left="0" w:right="0"/>
               <w:jc w:val="left"/>
@@ -3939,7 +3940,7 @@
           </w:tcPr>
           <w:p>
             <w:pPr>
-              <w:pStyle w:val="Contenidodelatablauser"/>
+              <w:pStyle w:val="Contenidodelatabla"/>
               <w:bidi w:val="0"/>
               <w:spacing w:before="0" w:after="0"/>
               <w:ind w:hanging="0" w:left="0" w:right="0"/>
@@ -3971,7 +3972,7 @@
           </w:tcPr>
           <w:p>
             <w:pPr>
-              <w:pStyle w:val="Contenidodelatablauser"/>
+              <w:pStyle w:val="Contenidodelatabla"/>
               <w:bidi w:val="0"/>
               <w:ind w:hanging="0" w:left="0" w:right="0"/>
               <w:jc w:val="left"/>
@@ -3997,7 +3998,7 @@
           </w:tcPr>
           <w:p>
             <w:pPr>
-              <w:pStyle w:val="Contenidodelatablauser"/>
+              <w:pStyle w:val="Contenidodelatabla"/>
               <w:bidi w:val="0"/>
               <w:ind w:hanging="0" w:left="0" w:right="0"/>
               <w:jc w:val="left"/>
@@ -4023,7 +4024,7 @@
           </w:tcPr>
           <w:p>
             <w:pPr>
-              <w:pStyle w:val="Contenidodelatablauser"/>
+              <w:pStyle w:val="Contenidodelatabla"/>
               <w:bidi w:val="0"/>
               <w:ind w:hanging="0" w:left="0" w:right="0"/>
               <w:jc w:val="left"/>
@@ -4057,15 +4058,15 @@
           </w:tcPr>
           <w:p>
             <w:pPr>
-              <w:pStyle w:val="Contenidodelatablauser"/>
-              <w:bidi w:val="0"/>
-              <w:ind w:hanging="0" w:left="0" w:right="0"/>
-              <w:jc w:val="left"/>
-              <w:rPr/>
-            </w:pPr>
-            <w:r>
-              <w:rPr>
-                <w:rStyle w:val="Textooriginaluser"/>
+              <w:pStyle w:val="Contenidodelatabla"/>
+              <w:bidi w:val="0"/>
+              <w:ind w:hanging="0" w:left="0" w:right="0"/>
+              <w:jc w:val="left"/>
+              <w:rPr/>
+            </w:pPr>
+            <w:r>
+              <w:rPr>
+                <w:rStyle w:val="Textooriginal"/>
                 <w:rFonts w:ascii="Consolas;Courier New;monospace" w:hAnsi="Consolas;Courier New;monospace"/>
                 <w:color w:val="D0D0D0"/>
                 <w:sz w:val="14"/>
@@ -4084,7 +4085,7 @@
           </w:tcPr>
           <w:p>
             <w:pPr>
-              <w:pStyle w:val="Contenidodelatablauser"/>
+              <w:pStyle w:val="Contenidodelatabla"/>
               <w:bidi w:val="0"/>
               <w:ind w:hanging="0" w:left="0" w:right="0"/>
               <w:jc w:val="left"/>
@@ -4110,7 +4111,7 @@
           </w:tcPr>
           <w:p>
             <w:pPr>
-              <w:pStyle w:val="Contenidodelatablauser"/>
+              <w:pStyle w:val="Contenidodelatabla"/>
               <w:bidi w:val="0"/>
               <w:spacing w:before="0" w:after="0"/>
               <w:ind w:hanging="0" w:left="0" w:right="0"/>
@@ -4142,7 +4143,7 @@
           </w:tcPr>
           <w:p>
             <w:pPr>
-              <w:pStyle w:val="Contenidodelatablauser"/>
+              <w:pStyle w:val="Contenidodelatabla"/>
               <w:bidi w:val="0"/>
               <w:ind w:hanging="0" w:left="0" w:right="0"/>
               <w:jc w:val="left"/>
@@ -4168,7 +4169,7 @@
           </w:tcPr>
           <w:p>
             <w:pPr>
-              <w:pStyle w:val="Contenidodelatablauser"/>
+              <w:pStyle w:val="Contenidodelatabla"/>
               <w:bidi w:val="0"/>
               <w:ind w:hanging="0" w:left="0" w:right="0"/>
               <w:jc w:val="left"/>
@@ -4194,7 +4195,7 @@
           </w:tcPr>
           <w:p>
             <w:pPr>
-              <w:pStyle w:val="Contenidodelatablauser"/>
+              <w:pStyle w:val="Contenidodelatabla"/>
               <w:bidi w:val="0"/>
               <w:ind w:hanging="0" w:left="0" w:right="0"/>
               <w:jc w:val="left"/>
@@ -4228,15 +4229,15 @@
           </w:tcPr>
           <w:p>
             <w:pPr>
-              <w:pStyle w:val="Contenidodelatablauser"/>
-              <w:bidi w:val="0"/>
-              <w:ind w:hanging="0" w:left="0" w:right="0"/>
-              <w:jc w:val="left"/>
-              <w:rPr/>
-            </w:pPr>
-            <w:r>
-              <w:rPr>
-                <w:rStyle w:val="Textooriginaluser"/>
+              <w:pStyle w:val="Contenidodelatabla"/>
+              <w:bidi w:val="0"/>
+              <w:ind w:hanging="0" w:left="0" w:right="0"/>
+              <w:jc w:val="left"/>
+              <w:rPr/>
+            </w:pPr>
+            <w:r>
+              <w:rPr>
+                <w:rStyle w:val="Textooriginal"/>
                 <w:rFonts w:ascii="Consolas;Courier New;monospace" w:hAnsi="Consolas;Courier New;monospace"/>
                 <w:color w:val="D0D0D0"/>
                 <w:sz w:val="14"/>
@@ -4255,7 +4256,7 @@
           </w:tcPr>
           <w:p>
             <w:pPr>
-              <w:pStyle w:val="Contenidodelatablauser"/>
+              <w:pStyle w:val="Contenidodelatabla"/>
               <w:bidi w:val="0"/>
               <w:ind w:hanging="0" w:left="0" w:right="0"/>
               <w:jc w:val="left"/>
@@ -4281,7 +4282,7 @@
           </w:tcPr>
           <w:p>
             <w:pPr>
-              <w:pStyle w:val="Contenidodelatablauser"/>
+              <w:pStyle w:val="Contenidodelatabla"/>
               <w:bidi w:val="0"/>
               <w:spacing w:before="0" w:after="0"/>
               <w:ind w:hanging="0" w:left="0" w:right="0"/>
@@ -4313,7 +4314,7 @@
           </w:tcPr>
           <w:p>
             <w:pPr>
-              <w:pStyle w:val="Contenidodelatablauser"/>
+              <w:pStyle w:val="Contenidodelatabla"/>
               <w:bidi w:val="0"/>
               <w:ind w:hanging="0" w:left="0" w:right="0"/>
               <w:jc w:val="left"/>
@@ -4339,7 +4340,7 @@
           </w:tcPr>
           <w:p>
             <w:pPr>
-              <w:pStyle w:val="Contenidodelatablauser"/>
+              <w:pStyle w:val="Contenidodelatabla"/>
               <w:bidi w:val="0"/>
               <w:ind w:hanging="0" w:left="0" w:right="0"/>
               <w:jc w:val="left"/>
@@ -4365,7 +4366,7 @@
           </w:tcPr>
           <w:p>
             <w:pPr>
-              <w:pStyle w:val="Contenidodelatablauser"/>
+              <w:pStyle w:val="Contenidodelatabla"/>
               <w:bidi w:val="0"/>
               <w:ind w:hanging="0" w:left="0" w:right="0"/>
               <w:jc w:val="left"/>
@@ -4399,15 +4400,15 @@
           </w:tcPr>
           <w:p>
             <w:pPr>
-              <w:pStyle w:val="Contenidodelatablauser"/>
-              <w:bidi w:val="0"/>
-              <w:ind w:hanging="0" w:left="0" w:right="0"/>
-              <w:jc w:val="left"/>
-              <w:rPr/>
-            </w:pPr>
-            <w:r>
-              <w:rPr>
-                <w:rStyle w:val="Textooriginaluser"/>
+              <w:pStyle w:val="Contenidodelatabla"/>
+              <w:bidi w:val="0"/>
+              <w:ind w:hanging="0" w:left="0" w:right="0"/>
+              <w:jc w:val="left"/>
+              <w:rPr/>
+            </w:pPr>
+            <w:r>
+              <w:rPr>
+                <w:rStyle w:val="Textooriginal"/>
                 <w:rFonts w:ascii="Consolas;Courier New;monospace" w:hAnsi="Consolas;Courier New;monospace"/>
                 <w:color w:val="D0D0D0"/>
                 <w:sz w:val="14"/>
@@ -4426,7 +4427,7 @@
           </w:tcPr>
           <w:p>
             <w:pPr>
-              <w:pStyle w:val="Contenidodelatablauser"/>
+              <w:pStyle w:val="Contenidodelatabla"/>
               <w:bidi w:val="0"/>
               <w:ind w:hanging="0" w:left="0" w:right="0"/>
               <w:jc w:val="left"/>
@@ -4452,7 +4453,7 @@
           </w:tcPr>
           <w:p>
             <w:pPr>
-              <w:pStyle w:val="Contenidodelatablauser"/>
+              <w:pStyle w:val="Contenidodelatabla"/>
               <w:bidi w:val="0"/>
               <w:spacing w:before="0" w:after="0"/>
               <w:ind w:hanging="0" w:left="0" w:right="0"/>
@@ -4484,7 +4485,7 @@
           </w:tcPr>
           <w:p>
             <w:pPr>
-              <w:pStyle w:val="Contenidodelatablauser"/>
+              <w:pStyle w:val="Contenidodelatabla"/>
               <w:bidi w:val="0"/>
               <w:ind w:hanging="0" w:left="0" w:right="0"/>
               <w:jc w:val="left"/>
@@ -4510,7 +4511,7 @@
           </w:tcPr>
           <w:p>
             <w:pPr>
-              <w:pStyle w:val="Contenidodelatablauser"/>
+              <w:pStyle w:val="Contenidodelatabla"/>
               <w:bidi w:val="0"/>
               <w:ind w:hanging="0" w:left="0" w:right="0"/>
               <w:jc w:val="left"/>
@@ -4536,7 +4537,7 @@
           </w:tcPr>
           <w:p>
             <w:pPr>
-              <w:pStyle w:val="Contenidodelatablauser"/>
+              <w:pStyle w:val="Contenidodelatabla"/>
               <w:bidi w:val="0"/>
               <w:ind w:hanging="0" w:left="0" w:right="0"/>
               <w:jc w:val="left"/>
@@ -4570,15 +4571,15 @@
           </w:tcPr>
           <w:p>
             <w:pPr>
-              <w:pStyle w:val="Contenidodelatablauser"/>
-              <w:bidi w:val="0"/>
-              <w:ind w:hanging="0" w:left="0" w:right="0"/>
-              <w:jc w:val="left"/>
-              <w:rPr/>
-            </w:pPr>
-            <w:r>
-              <w:rPr>
-                <w:rStyle w:val="Textooriginaluser"/>
+              <w:pStyle w:val="Contenidodelatabla"/>
+              <w:bidi w:val="0"/>
+              <w:ind w:hanging="0" w:left="0" w:right="0"/>
+              <w:jc w:val="left"/>
+              <w:rPr/>
+            </w:pPr>
+            <w:r>
+              <w:rPr>
+                <w:rStyle w:val="Textooriginal"/>
                 <w:rFonts w:ascii="Consolas;Courier New;monospace" w:hAnsi="Consolas;Courier New;monospace"/>
                 <w:color w:val="D0D0D0"/>
                 <w:sz w:val="14"/>
@@ -4597,7 +4598,7 @@
           </w:tcPr>
           <w:p>
             <w:pPr>
-              <w:pStyle w:val="Contenidodelatablauser"/>
+              <w:pStyle w:val="Contenidodelatabla"/>
               <w:bidi w:val="0"/>
               <w:ind w:hanging="0" w:left="0" w:right="0"/>
               <w:jc w:val="left"/>
@@ -4623,7 +4624,7 @@
           </w:tcPr>
           <w:p>
             <w:pPr>
-              <w:pStyle w:val="Contenidodelatablauser"/>
+              <w:pStyle w:val="Contenidodelatabla"/>
               <w:bidi w:val="0"/>
               <w:spacing w:before="0" w:after="0"/>
               <w:ind w:hanging="0" w:left="0" w:right="0"/>
@@ -4655,7 +4656,7 @@
           </w:tcPr>
           <w:p>
             <w:pPr>
-              <w:pStyle w:val="Contenidodelatablauser"/>
+              <w:pStyle w:val="Contenidodelatabla"/>
               <w:bidi w:val="0"/>
               <w:ind w:hanging="0" w:left="0" w:right="0"/>
               <w:jc w:val="left"/>
@@ -4681,7 +4682,7 @@
           </w:tcPr>
           <w:p>
             <w:pPr>
-              <w:pStyle w:val="Contenidodelatablauser"/>
+              <w:pStyle w:val="Contenidodelatabla"/>
               <w:bidi w:val="0"/>
               <w:ind w:hanging="0" w:left="0" w:right="0"/>
               <w:jc w:val="left"/>
@@ -4707,7 +4708,7 @@
           </w:tcPr>
           <w:p>
             <w:pPr>
-              <w:pStyle w:val="Contenidodelatablauser"/>
+              <w:pStyle w:val="Contenidodelatabla"/>
               <w:bidi w:val="0"/>
               <w:ind w:hanging="0" w:left="0" w:right="0"/>
               <w:jc w:val="left"/>
@@ -4741,15 +4742,15 @@
           </w:tcPr>
           <w:p>
             <w:pPr>
-              <w:pStyle w:val="Contenidodelatablauser"/>
-              <w:bidi w:val="0"/>
-              <w:ind w:hanging="0" w:left="0" w:right="0"/>
-              <w:jc w:val="left"/>
-              <w:rPr/>
-            </w:pPr>
-            <w:r>
-              <w:rPr>
-                <w:rStyle w:val="Textooriginaluser"/>
+              <w:pStyle w:val="Contenidodelatabla"/>
+              <w:bidi w:val="0"/>
+              <w:ind w:hanging="0" w:left="0" w:right="0"/>
+              <w:jc w:val="left"/>
+              <w:rPr/>
+            </w:pPr>
+            <w:r>
+              <w:rPr>
+                <w:rStyle w:val="Textooriginal"/>
                 <w:rFonts w:ascii="Consolas;Courier New;monospace" w:hAnsi="Consolas;Courier New;monospace"/>
                 <w:color w:val="D0D0D0"/>
                 <w:sz w:val="14"/>
@@ -4768,7 +4769,7 @@
           </w:tcPr>
           <w:p>
             <w:pPr>
-              <w:pStyle w:val="Contenidodelatablauser"/>
+              <w:pStyle w:val="Contenidodelatabla"/>
               <w:bidi w:val="0"/>
               <w:ind w:hanging="0" w:left="0" w:right="0"/>
               <w:jc w:val="left"/>
@@ -4794,7 +4795,7 @@
           </w:tcPr>
           <w:p>
             <w:pPr>
-              <w:pStyle w:val="Contenidodelatablauser"/>
+              <w:pStyle w:val="Contenidodelatabla"/>
               <w:bidi w:val="0"/>
               <w:spacing w:before="0" w:after="0"/>
               <w:ind w:hanging="0" w:left="0" w:right="0"/>
@@ -4826,7 +4827,7 @@
           </w:tcPr>
           <w:p>
             <w:pPr>
-              <w:pStyle w:val="Contenidodelatablauser"/>
+              <w:pStyle w:val="Contenidodelatabla"/>
               <w:bidi w:val="0"/>
               <w:ind w:hanging="0" w:left="0" w:right="0"/>
               <w:jc w:val="left"/>
@@ -4852,7 +4853,7 @@
           </w:tcPr>
           <w:p>
             <w:pPr>
-              <w:pStyle w:val="Contenidodelatablauser"/>
+              <w:pStyle w:val="Contenidodelatabla"/>
               <w:bidi w:val="0"/>
               <w:ind w:hanging="0" w:left="0" w:right="0"/>
               <w:jc w:val="left"/>
@@ -4878,7 +4879,7 @@
           </w:tcPr>
           <w:p>
             <w:pPr>
-              <w:pStyle w:val="Contenidodelatablauser"/>
+              <w:pStyle w:val="Contenidodelatabla"/>
               <w:widowControl w:val="false"/>
               <w:suppressLineNumbers/>
               <w:bidi w:val="0"/>
@@ -4906,7 +4907,7 @@
     </w:tbl>
     <w:p>
       <w:pPr>
-        <w:pStyle w:val="Lneahorizontaluser"/>
+        <w:pStyle w:val="Lneahorizontal"/>
         <w:bidi w:val="0"/>
         <w:jc w:val="left"/>
         <w:rPr>
@@ -4992,7 +4993,7 @@
           </w:tcPr>
           <w:p>
             <w:pPr>
-              <w:pStyle w:val="Ttulodelatablauser"/>
+              <w:pStyle w:val="Ttulodelatabla"/>
               <w:bidi w:val="0"/>
               <w:ind w:hanging="0" w:left="0" w:right="0"/>
               <w:rPr/>
@@ -5017,7 +5018,7 @@
           </w:tcPr>
           <w:p>
             <w:pPr>
-              <w:pStyle w:val="Ttulodelatablauser"/>
+              <w:pStyle w:val="Ttulodelatabla"/>
               <w:bidi w:val="0"/>
               <w:ind w:hanging="0" w:left="0" w:right="0"/>
               <w:rPr/>
@@ -5042,7 +5043,7 @@
           </w:tcPr>
           <w:p>
             <w:pPr>
-              <w:pStyle w:val="Ttulodelatablauser"/>
+              <w:pStyle w:val="Ttulodelatabla"/>
               <w:bidi w:val="0"/>
               <w:ind w:hanging="0" w:left="0" w:right="0"/>
               <w:rPr/>
@@ -5067,7 +5068,7 @@
           </w:tcPr>
           <w:p>
             <w:pPr>
-              <w:pStyle w:val="Ttulodelatablauser"/>
+              <w:pStyle w:val="Ttulodelatabla"/>
               <w:bidi w:val="0"/>
               <w:ind w:hanging="0" w:left="0" w:right="0"/>
               <w:rPr/>
@@ -5092,7 +5093,7 @@
           </w:tcPr>
           <w:p>
             <w:pPr>
-              <w:pStyle w:val="Ttulodelatablauser"/>
+              <w:pStyle w:val="Ttulodelatabla"/>
               <w:bidi w:val="0"/>
               <w:ind w:hanging="0" w:left="0" w:right="0"/>
               <w:rPr/>
@@ -5117,7 +5118,7 @@
           </w:tcPr>
           <w:p>
             <w:pPr>
-              <w:pStyle w:val="Ttulodelatablauser"/>
+              <w:pStyle w:val="Ttulodelatabla"/>
               <w:bidi w:val="0"/>
               <w:ind w:hanging="0" w:left="0" w:right="0"/>
               <w:rPr/>
@@ -5145,15 +5146,15 @@
           </w:tcPr>
           <w:p>
             <w:pPr>
-              <w:pStyle w:val="Contenidodelatablauser"/>
-              <w:bidi w:val="0"/>
-              <w:ind w:hanging="0" w:left="0" w:right="0"/>
-              <w:jc w:val="left"/>
-              <w:rPr/>
-            </w:pPr>
-            <w:r>
-              <w:rPr>
-                <w:rStyle w:val="Textooriginaluser"/>
+              <w:pStyle w:val="Contenidodelatabla"/>
+              <w:bidi w:val="0"/>
+              <w:ind w:hanging="0" w:left="0" w:right="0"/>
+              <w:jc w:val="left"/>
+              <w:rPr/>
+            </w:pPr>
+            <w:r>
+              <w:rPr>
+                <w:rStyle w:val="Textooriginal"/>
                 <w:rFonts w:ascii="Consolas;Courier New;monospace" w:hAnsi="Consolas;Courier New;monospace"/>
                 <w:color w:val="D0D0D0"/>
                 <w:sz w:val="14"/>
@@ -5172,7 +5173,7 @@
           </w:tcPr>
           <w:p>
             <w:pPr>
-              <w:pStyle w:val="Contenidodelatablauser"/>
+              <w:pStyle w:val="Contenidodelatabla"/>
               <w:bidi w:val="0"/>
               <w:ind w:hanging="0" w:left="0" w:right="0"/>
               <w:jc w:val="left"/>
@@ -5198,7 +5199,7 @@
           </w:tcPr>
           <w:p>
             <w:pPr>
-              <w:pStyle w:val="Contenidodelatablauser"/>
+              <w:pStyle w:val="Contenidodelatabla"/>
               <w:bidi w:val="0"/>
               <w:spacing w:before="0" w:after="0"/>
               <w:ind w:hanging="0" w:left="0" w:right="0"/>
@@ -5230,7 +5231,7 @@
           </w:tcPr>
           <w:p>
             <w:pPr>
-              <w:pStyle w:val="Contenidodelatablauser"/>
+              <w:pStyle w:val="Contenidodelatabla"/>
               <w:bidi w:val="0"/>
               <w:ind w:hanging="0" w:left="0" w:right="0"/>
               <w:jc w:val="left"/>
@@ -5256,7 +5257,7 @@
           </w:tcPr>
           <w:p>
             <w:pPr>
-              <w:pStyle w:val="Contenidodelatablauser"/>
+              <w:pStyle w:val="Contenidodelatabla"/>
               <w:bidi w:val="0"/>
               <w:ind w:hanging="0" w:left="0" w:right="0"/>
               <w:jc w:val="left"/>
@@ -5282,7 +5283,7 @@
           </w:tcPr>
           <w:p>
             <w:pPr>
-              <w:pStyle w:val="Contenidodelatablauser"/>
+              <w:pStyle w:val="Contenidodelatabla"/>
               <w:bidi w:val="0"/>
               <w:ind w:hanging="0" w:left="0" w:right="0"/>
               <w:jc w:val="left"/>
@@ -5316,15 +5317,15 @@
           </w:tcPr>
           <w:p>
             <w:pPr>
-              <w:pStyle w:val="Contenidodelatablauser"/>
-              <w:bidi w:val="0"/>
-              <w:ind w:hanging="0" w:left="0" w:right="0"/>
-              <w:jc w:val="left"/>
-              <w:rPr/>
-            </w:pPr>
-            <w:r>
-              <w:rPr>
-                <w:rStyle w:val="Textooriginaluser"/>
+              <w:pStyle w:val="Contenidodelatabla"/>
+              <w:bidi w:val="0"/>
+              <w:ind w:hanging="0" w:left="0" w:right="0"/>
+              <w:jc w:val="left"/>
+              <w:rPr/>
+            </w:pPr>
+            <w:r>
+              <w:rPr>
+                <w:rStyle w:val="Textooriginal"/>
                 <w:rFonts w:ascii="Consolas;Courier New;monospace" w:hAnsi="Consolas;Courier New;monospace"/>
                 <w:color w:val="D0D0D0"/>
                 <w:sz w:val="14"/>
@@ -5343,7 +5344,7 @@
           </w:tcPr>
           <w:p>
             <w:pPr>
-              <w:pStyle w:val="Contenidodelatablauser"/>
+              <w:pStyle w:val="Contenidodelatabla"/>
               <w:bidi w:val="0"/>
               <w:ind w:hanging="0" w:left="0" w:right="0"/>
               <w:jc w:val="left"/>
@@ -5369,7 +5370,7 @@
           </w:tcPr>
           <w:p>
             <w:pPr>
-              <w:pStyle w:val="Contenidodelatablauser"/>
+              <w:pStyle w:val="Contenidodelatabla"/>
               <w:bidi w:val="0"/>
               <w:spacing w:before="0" w:after="0"/>
               <w:ind w:hanging="0" w:left="0" w:right="0"/>
@@ -5401,7 +5402,7 @@
           </w:tcPr>
           <w:p>
             <w:pPr>
-              <w:pStyle w:val="Contenidodelatablauser"/>
+              <w:pStyle w:val="Contenidodelatabla"/>
               <w:bidi w:val="0"/>
               <w:ind w:hanging="0" w:left="0" w:right="0"/>
               <w:jc w:val="left"/>
@@ -5427,7 +5428,7 @@
           </w:tcPr>
           <w:p>
             <w:pPr>
-              <w:pStyle w:val="Contenidodelatablauser"/>
+              <w:pStyle w:val="Contenidodelatabla"/>
               <w:bidi w:val="0"/>
               <w:ind w:hanging="0" w:left="0" w:right="0"/>
               <w:jc w:val="left"/>
@@ -5453,7 +5454,7 @@
           </w:tcPr>
           <w:p>
             <w:pPr>
-              <w:pStyle w:val="Contenidodelatablauser"/>
+              <w:pStyle w:val="Contenidodelatabla"/>
               <w:bidi w:val="0"/>
               <w:ind w:hanging="0" w:left="0" w:right="0"/>
               <w:jc w:val="left"/>
@@ -5487,15 +5488,15 @@
           </w:tcPr>
           <w:p>
             <w:pPr>
-              <w:pStyle w:val="Contenidodelatablauser"/>
-              <w:bidi w:val="0"/>
-              <w:ind w:hanging="0" w:left="0" w:right="0"/>
-              <w:jc w:val="left"/>
-              <w:rPr/>
-            </w:pPr>
-            <w:r>
-              <w:rPr>
-                <w:rStyle w:val="Textooriginaluser"/>
+              <w:pStyle w:val="Contenidodelatabla"/>
+              <w:bidi w:val="0"/>
+              <w:ind w:hanging="0" w:left="0" w:right="0"/>
+              <w:jc w:val="left"/>
+              <w:rPr/>
+            </w:pPr>
+            <w:r>
+              <w:rPr>
+                <w:rStyle w:val="Textooriginal"/>
                 <w:rFonts w:ascii="Consolas;Courier New;monospace" w:hAnsi="Consolas;Courier New;monospace"/>
                 <w:color w:val="D0D0D0"/>
                 <w:sz w:val="14"/>
@@ -5514,7 +5515,7 @@
           </w:tcPr>
           <w:p>
             <w:pPr>
-              <w:pStyle w:val="Contenidodelatablauser"/>
+              <w:pStyle w:val="Contenidodelatabla"/>
               <w:bidi w:val="0"/>
               <w:ind w:hanging="0" w:left="0" w:right="0"/>
               <w:jc w:val="left"/>
@@ -5540,7 +5541,7 @@
           </w:tcPr>
           <w:p>
             <w:pPr>
-              <w:pStyle w:val="Contenidodelatablauser"/>
+              <w:pStyle w:val="Contenidodelatabla"/>
               <w:bidi w:val="0"/>
               <w:spacing w:before="0" w:after="0"/>
               <w:ind w:hanging="0" w:left="0" w:right="0"/>
@@ -5572,7 +5573,7 @@
           </w:tcPr>
           <w:p>
             <w:pPr>
-              <w:pStyle w:val="Contenidodelatablauser"/>
+              <w:pStyle w:val="Contenidodelatabla"/>
               <w:bidi w:val="0"/>
               <w:ind w:hanging="0" w:left="0" w:right="0"/>
               <w:jc w:val="left"/>
@@ -5598,7 +5599,7 @@
           </w:tcPr>
           <w:p>
             <w:pPr>
-              <w:pStyle w:val="Contenidodelatablauser"/>
+              <w:pStyle w:val="Contenidodelatabla"/>
               <w:bidi w:val="0"/>
               <w:ind w:hanging="0" w:left="0" w:right="0"/>
               <w:jc w:val="left"/>
@@ -5624,7 +5625,7 @@
           </w:tcPr>
           <w:p>
             <w:pPr>
-              <w:pStyle w:val="Contenidodelatablauser"/>
+              <w:pStyle w:val="Contenidodelatabla"/>
               <w:bidi w:val="0"/>
               <w:ind w:hanging="0" w:left="0" w:right="0"/>
               <w:jc w:val="left"/>
@@ -5658,15 +5659,15 @@
           </w:tcPr>
           <w:p>
             <w:pPr>
-              <w:pStyle w:val="Contenidodelatablauser"/>
-              <w:bidi w:val="0"/>
-              <w:ind w:hanging="0" w:left="0" w:right="0"/>
-              <w:jc w:val="left"/>
-              <w:rPr/>
-            </w:pPr>
-            <w:r>
-              <w:rPr>
-                <w:rStyle w:val="Textooriginaluser"/>
+              <w:pStyle w:val="Contenidodelatabla"/>
+              <w:bidi w:val="0"/>
+              <w:ind w:hanging="0" w:left="0" w:right="0"/>
+              <w:jc w:val="left"/>
+              <w:rPr/>
+            </w:pPr>
+            <w:r>
+              <w:rPr>
+                <w:rStyle w:val="Textooriginal"/>
                 <w:rFonts w:ascii="Consolas;Courier New;monospace" w:hAnsi="Consolas;Courier New;monospace"/>
                 <w:color w:val="D0D0D0"/>
                 <w:sz w:val="14"/>
@@ -5685,7 +5686,7 @@
           </w:tcPr>
           <w:p>
             <w:pPr>
-              <w:pStyle w:val="Contenidodelatablauser"/>
+              <w:pStyle w:val="Contenidodelatabla"/>
               <w:bidi w:val="0"/>
               <w:ind w:hanging="0" w:left="0" w:right="0"/>
               <w:jc w:val="left"/>
@@ -5711,7 +5712,7 @@
           </w:tcPr>
           <w:p>
             <w:pPr>
-              <w:pStyle w:val="Contenidodelatablauser"/>
+              <w:pStyle w:val="Contenidodelatabla"/>
               <w:bidi w:val="0"/>
               <w:spacing w:before="0" w:after="0"/>
               <w:ind w:hanging="0" w:left="0" w:right="0"/>
@@ -5743,7 +5744,7 @@
           </w:tcPr>
           <w:p>
             <w:pPr>
-              <w:pStyle w:val="Contenidodelatablauser"/>
+              <w:pStyle w:val="Contenidodelatabla"/>
               <w:bidi w:val="0"/>
               <w:ind w:hanging="0" w:left="0" w:right="0"/>
               <w:jc w:val="left"/>
@@ -5769,7 +5770,7 @@
           </w:tcPr>
           <w:p>
             <w:pPr>
-              <w:pStyle w:val="Contenidodelatablauser"/>
+              <w:pStyle w:val="Contenidodelatabla"/>
               <w:bidi w:val="0"/>
               <w:ind w:hanging="0" w:left="0" w:right="0"/>
               <w:jc w:val="left"/>
@@ -5795,7 +5796,7 @@
           </w:tcPr>
           <w:p>
             <w:pPr>
-              <w:pStyle w:val="Contenidodelatablauser"/>
+              <w:pStyle w:val="Contenidodelatabla"/>
               <w:widowControl w:val="false"/>
               <w:suppressLineNumbers/>
               <w:bidi w:val="0"/>
@@ -5823,7 +5824,7 @@
     </w:tbl>
     <w:p>
       <w:pPr>
-        <w:pStyle w:val="Lneahorizontaluser"/>
+        <w:pStyle w:val="Lneahorizontal"/>
         <w:bidi w:val="0"/>
         <w:spacing w:lineRule="exact" w:line="170"/>
         <w:jc w:val="left"/>
@@ -5921,7 +5922,7 @@
           </w:tcPr>
           <w:p>
             <w:pPr>
-              <w:pStyle w:val="Ttulodelatablauser"/>
+              <w:pStyle w:val="Ttulodelatabla"/>
               <w:bidi w:val="0"/>
               <w:ind w:hanging="0" w:left="0" w:right="0"/>
               <w:rPr/>
@@ -5946,7 +5947,7 @@
           </w:tcPr>
           <w:p>
             <w:pPr>
-              <w:pStyle w:val="Ttulodelatablauser"/>
+              <w:pStyle w:val="Ttulodelatabla"/>
               <w:bidi w:val="0"/>
               <w:ind w:hanging="0" w:left="0" w:right="0"/>
               <w:rPr/>
@@ -5971,7 +5972,7 @@
           </w:tcPr>
           <w:p>
             <w:pPr>
-              <w:pStyle w:val="Ttulodelatablauser"/>
+              <w:pStyle w:val="Ttulodelatabla"/>
               <w:bidi w:val="0"/>
               <w:ind w:hanging="0" w:left="0" w:right="0"/>
               <w:rPr/>
@@ -5996,7 +5997,7 @@
           </w:tcPr>
           <w:p>
             <w:pPr>
-              <w:pStyle w:val="Ttulodelatablauser"/>
+              <w:pStyle w:val="Ttulodelatabla"/>
               <w:bidi w:val="0"/>
               <w:ind w:hanging="0" w:left="0" w:right="0"/>
               <w:rPr/>
@@ -6021,7 +6022,7 @@
           </w:tcPr>
           <w:p>
             <w:pPr>
-              <w:pStyle w:val="Ttulodelatablauser"/>
+              <w:pStyle w:val="Ttulodelatabla"/>
               <w:bidi w:val="0"/>
               <w:ind w:hanging="0" w:left="0" w:right="0"/>
               <w:rPr/>
@@ -6046,7 +6047,7 @@
           </w:tcPr>
           <w:p>
             <w:pPr>
-              <w:pStyle w:val="Ttulodelatablauser"/>
+              <w:pStyle w:val="Ttulodelatabla"/>
               <w:bidi w:val="0"/>
               <w:ind w:hanging="0" w:left="0" w:right="0"/>
               <w:rPr/>
@@ -6074,15 +6075,15 @@
           </w:tcPr>
           <w:p>
             <w:pPr>
-              <w:pStyle w:val="Contenidodelatablauser"/>
-              <w:bidi w:val="0"/>
-              <w:ind w:hanging="0" w:left="0" w:right="0"/>
-              <w:jc w:val="left"/>
-              <w:rPr/>
-            </w:pPr>
-            <w:r>
-              <w:rPr>
-                <w:rStyle w:val="Textooriginaluser"/>
+              <w:pStyle w:val="Contenidodelatabla"/>
+              <w:bidi w:val="0"/>
+              <w:ind w:hanging="0" w:left="0" w:right="0"/>
+              <w:jc w:val="left"/>
+              <w:rPr/>
+            </w:pPr>
+            <w:r>
+              <w:rPr>
+                <w:rStyle w:val="Textooriginal"/>
                 <w:rFonts w:ascii="Consolas;Courier New;monospace" w:hAnsi="Consolas;Courier New;monospace"/>
                 <w:color w:val="D0D0D0"/>
                 <w:sz w:val="14"/>
@@ -6101,7 +6102,7 @@
           </w:tcPr>
           <w:p>
             <w:pPr>
-              <w:pStyle w:val="Contenidodelatablauser"/>
+              <w:pStyle w:val="Contenidodelatabla"/>
               <w:bidi w:val="0"/>
               <w:ind w:hanging="0" w:left="0" w:right="0"/>
               <w:jc w:val="left"/>
@@ -6127,7 +6128,7 @@
           </w:tcPr>
           <w:p>
             <w:pPr>
-              <w:pStyle w:val="Contenidodelatablauser"/>
+              <w:pStyle w:val="Contenidodelatabla"/>
               <w:bidi w:val="0"/>
               <w:ind w:hanging="0" w:left="0" w:right="0"/>
               <w:jc w:val="left"/>
@@ -6153,7 +6154,7 @@
           </w:tcPr>
           <w:p>
             <w:pPr>
-              <w:pStyle w:val="Contenidodelatablauser"/>
+              <w:pStyle w:val="Contenidodelatabla"/>
               <w:bidi w:val="0"/>
               <w:ind w:hanging="0" w:left="0" w:right="0"/>
               <w:jc w:val="left"/>
@@ -6179,7 +6180,7 @@
           </w:tcPr>
           <w:p>
             <w:pPr>
-              <w:pStyle w:val="Contenidodelatablauser"/>
+              <w:pStyle w:val="Contenidodelatabla"/>
               <w:bidi w:val="0"/>
               <w:ind w:hanging="0" w:left="0" w:right="0"/>
               <w:jc w:val="left"/>
@@ -6205,7 +6206,7 @@
           </w:tcPr>
           <w:p>
             <w:pPr>
-              <w:pStyle w:val="Contenidodelatablauser"/>
+              <w:pStyle w:val="Contenidodelatabla"/>
               <w:bidi w:val="0"/>
               <w:ind w:hanging="0" w:left="0" w:right="0"/>
               <w:jc w:val="left"/>
@@ -6239,15 +6240,15 @@
           </w:tcPr>
           <w:p>
             <w:pPr>
-              <w:pStyle w:val="Contenidodelatablauser"/>
-              <w:bidi w:val="0"/>
-              <w:ind w:hanging="0" w:left="0" w:right="0"/>
-              <w:jc w:val="left"/>
-              <w:rPr/>
-            </w:pPr>
-            <w:r>
-              <w:rPr>
-                <w:rStyle w:val="Textooriginaluser"/>
+              <w:pStyle w:val="Contenidodelatabla"/>
+              <w:bidi w:val="0"/>
+              <w:ind w:hanging="0" w:left="0" w:right="0"/>
+              <w:jc w:val="left"/>
+              <w:rPr/>
+            </w:pPr>
+            <w:r>
+              <w:rPr>
+                <w:rStyle w:val="Textooriginal"/>
                 <w:rFonts w:ascii="Consolas;Courier New;monospace" w:hAnsi="Consolas;Courier New;monospace"/>
                 <w:color w:val="D0D0D0"/>
                 <w:sz w:val="14"/>
@@ -6266,7 +6267,7 @@
           </w:tcPr>
           <w:p>
             <w:pPr>
-              <w:pStyle w:val="Contenidodelatablauser"/>
+              <w:pStyle w:val="Contenidodelatabla"/>
               <w:bidi w:val="0"/>
               <w:ind w:hanging="0" w:left="0" w:right="0"/>
               <w:jc w:val="left"/>
@@ -6292,7 +6293,7 @@
           </w:tcPr>
           <w:p>
             <w:pPr>
-              <w:pStyle w:val="Contenidodelatablauser"/>
+              <w:pStyle w:val="Contenidodelatabla"/>
               <w:bidi w:val="0"/>
               <w:spacing w:before="0" w:after="0"/>
               <w:ind w:hanging="0" w:left="0" w:right="0"/>
@@ -6324,7 +6325,7 @@
           </w:tcPr>
           <w:p>
             <w:pPr>
-              <w:pStyle w:val="Contenidodelatablauser"/>
+              <w:pStyle w:val="Contenidodelatabla"/>
               <w:bidi w:val="0"/>
               <w:ind w:hanging="0" w:left="0" w:right="0"/>
               <w:jc w:val="left"/>
@@ -6350,7 +6351,7 @@
           </w:tcPr>
           <w:p>
             <w:pPr>
-              <w:pStyle w:val="Contenidodelatablauser"/>
+              <w:pStyle w:val="Contenidodelatabla"/>
               <w:bidi w:val="0"/>
               <w:ind w:hanging="0" w:left="0" w:right="0"/>
               <w:jc w:val="left"/>
@@ -6376,7 +6377,7 @@
           </w:tcPr>
           <w:p>
             <w:pPr>
-              <w:pStyle w:val="Contenidodelatablauser"/>
+              <w:pStyle w:val="Contenidodelatabla"/>
               <w:bidi w:val="0"/>
               <w:ind w:hanging="0" w:left="0" w:right="0"/>
               <w:jc w:val="left"/>
@@ -6410,15 +6411,15 @@
           </w:tcPr>
           <w:p>
             <w:pPr>
-              <w:pStyle w:val="Contenidodelatablauser"/>
-              <w:bidi w:val="0"/>
-              <w:ind w:hanging="0" w:left="0" w:right="0"/>
-              <w:jc w:val="left"/>
-              <w:rPr/>
-            </w:pPr>
-            <w:r>
-              <w:rPr>
-                <w:rStyle w:val="Textooriginaluser"/>
+              <w:pStyle w:val="Contenidodelatabla"/>
+              <w:bidi w:val="0"/>
+              <w:ind w:hanging="0" w:left="0" w:right="0"/>
+              <w:jc w:val="left"/>
+              <w:rPr/>
+            </w:pPr>
+            <w:r>
+              <w:rPr>
+                <w:rStyle w:val="Textooriginal"/>
                 <w:rFonts w:ascii="Consolas;Courier New;monospace" w:hAnsi="Consolas;Courier New;monospace"/>
                 <w:color w:val="D0D0D0"/>
                 <w:sz w:val="14"/>
@@ -6437,7 +6438,7 @@
           </w:tcPr>
           <w:p>
             <w:pPr>
-              <w:pStyle w:val="Contenidodelatablauser"/>
+              <w:pStyle w:val="Contenidodelatabla"/>
               <w:bidi w:val="0"/>
               <w:ind w:hanging="0" w:left="0" w:right="0"/>
               <w:jc w:val="left"/>
@@ -6463,7 +6464,7 @@
           </w:tcPr>
           <w:p>
             <w:pPr>
-              <w:pStyle w:val="Contenidodelatablauser"/>
+              <w:pStyle w:val="Contenidodelatabla"/>
               <w:bidi w:val="0"/>
               <w:spacing w:before="0" w:after="0"/>
               <w:ind w:hanging="0" w:left="0" w:right="0"/>
@@ -6495,7 +6496,7 @@
           </w:tcPr>
           <w:p>
             <w:pPr>
-              <w:pStyle w:val="Contenidodelatablauser"/>
+              <w:pStyle w:val="Contenidodelatabla"/>
               <w:bidi w:val="0"/>
               <w:ind w:hanging="0" w:left="0" w:right="0"/>
               <w:jc w:val="left"/>
@@ -6521,7 +6522,7 @@
           </w:tcPr>
           <w:p>
             <w:pPr>
-              <w:pStyle w:val="Contenidodelatablauser"/>
+              <w:pStyle w:val="Contenidodelatabla"/>
               <w:bidi w:val="0"/>
               <w:ind w:hanging="0" w:left="0" w:right="0"/>
               <w:jc w:val="left"/>
@@ -6547,7 +6548,7 @@
           </w:tcPr>
           <w:p>
             <w:pPr>
-              <w:pStyle w:val="Contenidodelatablauser"/>
+              <w:pStyle w:val="Contenidodelatabla"/>
               <w:bidi w:val="0"/>
               <w:ind w:hanging="0" w:left="0" w:right="0"/>
               <w:jc w:val="left"/>
@@ -6581,15 +6582,15 @@
           </w:tcPr>
           <w:p>
             <w:pPr>
-              <w:pStyle w:val="Contenidodelatablauser"/>
-              <w:bidi w:val="0"/>
-              <w:ind w:hanging="0" w:left="0" w:right="0"/>
-              <w:jc w:val="left"/>
-              <w:rPr/>
-            </w:pPr>
-            <w:r>
-              <w:rPr>
-                <w:rStyle w:val="Textooriginaluser"/>
+              <w:pStyle w:val="Contenidodelatabla"/>
+              <w:bidi w:val="0"/>
+              <w:ind w:hanging="0" w:left="0" w:right="0"/>
+              <w:jc w:val="left"/>
+              <w:rPr/>
+            </w:pPr>
+            <w:r>
+              <w:rPr>
+                <w:rStyle w:val="Textooriginal"/>
                 <w:rFonts w:ascii="Consolas;Courier New;monospace" w:hAnsi="Consolas;Courier New;monospace"/>
                 <w:color w:val="D0D0D0"/>
                 <w:sz w:val="14"/>
@@ -6608,7 +6609,7 @@
           </w:tcPr>
           <w:p>
             <w:pPr>
-              <w:pStyle w:val="Contenidodelatablauser"/>
+              <w:pStyle w:val="Contenidodelatabla"/>
               <w:bidi w:val="0"/>
               <w:ind w:hanging="0" w:left="0" w:right="0"/>
               <w:jc w:val="left"/>
@@ -6634,7 +6635,7 @@
           </w:tcPr>
           <w:p>
             <w:pPr>
-              <w:pStyle w:val="Contenidodelatablauser"/>
+              <w:pStyle w:val="Contenidodelatabla"/>
               <w:bidi w:val="0"/>
               <w:spacing w:before="0" w:after="0"/>
               <w:ind w:hanging="0" w:left="0" w:right="0"/>
@@ -6666,7 +6667,7 @@
           </w:tcPr>
           <w:p>
             <w:pPr>
-              <w:pStyle w:val="Contenidodelatablauser"/>
+              <w:pStyle w:val="Contenidodelatabla"/>
               <w:bidi w:val="0"/>
               <w:ind w:hanging="0" w:left="0" w:right="0"/>
               <w:jc w:val="left"/>
@@ -6692,7 +6693,7 @@
           </w:tcPr>
           <w:p>
             <w:pPr>
-              <w:pStyle w:val="Contenidodelatablauser"/>
+              <w:pStyle w:val="Contenidodelatabla"/>
               <w:bidi w:val="0"/>
               <w:ind w:hanging="0" w:left="0" w:right="0"/>
               <w:jc w:val="left"/>
@@ -6718,7 +6719,7 @@
           </w:tcPr>
           <w:p>
             <w:pPr>
-              <w:pStyle w:val="Contenidodelatablauser"/>
+              <w:pStyle w:val="Contenidodelatabla"/>
               <w:bidi w:val="0"/>
               <w:ind w:hanging="0" w:left="0" w:right="0"/>
               <w:jc w:val="left"/>
@@ -6752,15 +6753,15 @@
           </w:tcPr>
           <w:p>
             <w:pPr>
-              <w:pStyle w:val="Contenidodelatablauser"/>
-              <w:bidi w:val="0"/>
-              <w:ind w:hanging="0" w:left="0" w:right="0"/>
-              <w:jc w:val="left"/>
-              <w:rPr/>
-            </w:pPr>
-            <w:r>
-              <w:rPr>
-                <w:rStyle w:val="Textooriginaluser"/>
+              <w:pStyle w:val="Contenidodelatabla"/>
+              <w:bidi w:val="0"/>
+              <w:ind w:hanging="0" w:left="0" w:right="0"/>
+              <w:jc w:val="left"/>
+              <w:rPr/>
+            </w:pPr>
+            <w:r>
+              <w:rPr>
+                <w:rStyle w:val="Textooriginal"/>
                 <w:rFonts w:ascii="Consolas;Courier New;monospace" w:hAnsi="Consolas;Courier New;monospace"/>
                 <w:color w:val="D0D0D0"/>
                 <w:sz w:val="14"/>
@@ -6779,7 +6780,7 @@
           </w:tcPr>
           <w:p>
             <w:pPr>
-              <w:pStyle w:val="Contenidodelatablauser"/>
+              <w:pStyle w:val="Contenidodelatabla"/>
               <w:bidi w:val="0"/>
               <w:ind w:hanging="0" w:left="0" w:right="0"/>
               <w:jc w:val="left"/>
@@ -6805,7 +6806,7 @@
           </w:tcPr>
           <w:p>
             <w:pPr>
-              <w:pStyle w:val="Contenidodelatablauser"/>
+              <w:pStyle w:val="Contenidodelatabla"/>
               <w:bidi w:val="0"/>
               <w:ind w:hanging="0" w:left="0" w:right="0"/>
               <w:jc w:val="left"/>
@@ -6831,7 +6832,7 @@
           </w:tcPr>
           <w:p>
             <w:pPr>
-              <w:pStyle w:val="Contenidodelatablauser"/>
+              <w:pStyle w:val="Contenidodelatabla"/>
               <w:bidi w:val="0"/>
               <w:ind w:hanging="0" w:left="0" w:right="0"/>
               <w:jc w:val="left"/>
@@ -6857,7 +6858,7 @@
           </w:tcPr>
           <w:p>
             <w:pPr>
-              <w:pStyle w:val="Contenidodelatablauser"/>
+              <w:pStyle w:val="Contenidodelatabla"/>
               <w:bidi w:val="0"/>
               <w:ind w:hanging="0" w:left="0" w:right="0"/>
               <w:jc w:val="left"/>
@@ -6883,7 +6884,7 @@
           </w:tcPr>
           <w:p>
             <w:pPr>
-              <w:pStyle w:val="Contenidodelatablauser"/>
+              <w:pStyle w:val="Contenidodelatabla"/>
               <w:bidi w:val="0"/>
               <w:ind w:hanging="0" w:left="0" w:right="0"/>
               <w:jc w:val="left"/>
@@ -6917,15 +6918,15 @@
           </w:tcPr>
           <w:p>
             <w:pPr>
-              <w:pStyle w:val="Contenidodelatablauser"/>
-              <w:bidi w:val="0"/>
-              <w:ind w:hanging="0" w:left="0" w:right="0"/>
-              <w:jc w:val="left"/>
-              <w:rPr/>
-            </w:pPr>
-            <w:r>
-              <w:rPr>
-                <w:rStyle w:val="Textooriginaluser"/>
+              <w:pStyle w:val="Contenidodelatabla"/>
+              <w:bidi w:val="0"/>
+              <w:ind w:hanging="0" w:left="0" w:right="0"/>
+              <w:jc w:val="left"/>
+              <w:rPr/>
+            </w:pPr>
+            <w:r>
+              <w:rPr>
+                <w:rStyle w:val="Textooriginal"/>
                 <w:rFonts w:ascii="Consolas;Courier New;monospace" w:hAnsi="Consolas;Courier New;monospace"/>
                 <w:color w:val="D0D0D0"/>
                 <w:sz w:val="14"/>
@@ -6944,7 +6945,7 @@
           </w:tcPr>
           <w:p>
             <w:pPr>
-              <w:pStyle w:val="Contenidodelatablauser"/>
+              <w:pStyle w:val="Contenidodelatabla"/>
               <w:bidi w:val="0"/>
               <w:ind w:hanging="0" w:left="0" w:right="0"/>
               <w:jc w:val="left"/>
@@ -6970,7 +6971,7 @@
           </w:tcPr>
           <w:p>
             <w:pPr>
-              <w:pStyle w:val="Contenidodelatablauser"/>
+              <w:pStyle w:val="Contenidodelatabla"/>
               <w:bidi w:val="0"/>
               <w:ind w:hanging="0" w:left="0" w:right="0"/>
               <w:jc w:val="left"/>
@@ -6996,7 +6997,7 @@
           </w:tcPr>
           <w:p>
             <w:pPr>
-              <w:pStyle w:val="Contenidodelatablauser"/>
+              <w:pStyle w:val="Contenidodelatabla"/>
               <w:bidi w:val="0"/>
               <w:ind w:hanging="0" w:left="0" w:right="0"/>
               <w:jc w:val="left"/>
@@ -7022,7 +7023,7 @@
           </w:tcPr>
           <w:p>
             <w:pPr>
-              <w:pStyle w:val="Contenidodelatablauser"/>
+              <w:pStyle w:val="Contenidodelatabla"/>
               <w:bidi w:val="0"/>
               <w:ind w:hanging="0" w:left="0" w:right="0"/>
               <w:jc w:val="left"/>
@@ -7048,7 +7049,7 @@
           </w:tcPr>
           <w:p>
             <w:pPr>
-              <w:pStyle w:val="Contenidodelatablauser"/>
+              <w:pStyle w:val="Contenidodelatabla"/>
               <w:bidi w:val="0"/>
               <w:ind w:hanging="0" w:left="0" w:right="0"/>
               <w:jc w:val="left"/>
@@ -7082,15 +7083,15 @@
           </w:tcPr>
           <w:p>
             <w:pPr>
-              <w:pStyle w:val="Contenidodelatablauser"/>
-              <w:bidi w:val="0"/>
-              <w:ind w:hanging="0" w:left="0" w:right="0"/>
-              <w:jc w:val="left"/>
-              <w:rPr/>
-            </w:pPr>
-            <w:r>
-              <w:rPr>
-                <w:rStyle w:val="Textooriginaluser"/>
+              <w:pStyle w:val="Contenidodelatabla"/>
+              <w:bidi w:val="0"/>
+              <w:ind w:hanging="0" w:left="0" w:right="0"/>
+              <w:jc w:val="left"/>
+              <w:rPr/>
+            </w:pPr>
+            <w:r>
+              <w:rPr>
+                <w:rStyle w:val="Textooriginal"/>
                 <w:rFonts w:ascii="Consolas;Courier New;monospace" w:hAnsi="Consolas;Courier New;monospace"/>
                 <w:color w:val="D0D0D0"/>
                 <w:sz w:val="14"/>
@@ -7109,7 +7110,7 @@
           </w:tcPr>
           <w:p>
             <w:pPr>
-              <w:pStyle w:val="Contenidodelatablauser"/>
+              <w:pStyle w:val="Contenidodelatabla"/>
               <w:bidi w:val="0"/>
               <w:ind w:hanging="0" w:left="0" w:right="0"/>
               <w:jc w:val="left"/>
@@ -7135,7 +7136,7 @@
           </w:tcPr>
           <w:p>
             <w:pPr>
-              <w:pStyle w:val="Contenidodelatablauser"/>
+              <w:pStyle w:val="Contenidodelatabla"/>
               <w:bidi w:val="0"/>
               <w:ind w:hanging="0" w:left="0" w:right="0"/>
               <w:jc w:val="left"/>
@@ -7161,7 +7162,7 @@
           </w:tcPr>
           <w:p>
             <w:pPr>
-              <w:pStyle w:val="Contenidodelatablauser"/>
+              <w:pStyle w:val="Contenidodelatabla"/>
               <w:bidi w:val="0"/>
               <w:ind w:hanging="0" w:left="0" w:right="0"/>
               <w:jc w:val="left"/>
@@ -7187,7 +7188,7 @@
           </w:tcPr>
           <w:p>
             <w:pPr>
-              <w:pStyle w:val="Contenidodelatablauser"/>
+              <w:pStyle w:val="Contenidodelatabla"/>
               <w:bidi w:val="0"/>
               <w:ind w:hanging="0" w:left="0" w:right="0"/>
               <w:jc w:val="left"/>
@@ -7213,7 +7214,7 @@
           </w:tcPr>
           <w:p>
             <w:pPr>
-              <w:pStyle w:val="Contenidodelatablauser"/>
+              <w:pStyle w:val="Contenidodelatabla"/>
               <w:bidi w:val="0"/>
               <w:ind w:hanging="0" w:left="0" w:right="0"/>
               <w:jc w:val="left"/>
@@ -7247,15 +7248,15 @@
           </w:tcPr>
           <w:p>
             <w:pPr>
-              <w:pStyle w:val="Contenidodelatablauser"/>
-              <w:bidi w:val="0"/>
-              <w:ind w:hanging="0" w:left="0" w:right="0"/>
-              <w:jc w:val="left"/>
-              <w:rPr/>
-            </w:pPr>
-            <w:r>
-              <w:rPr>
-                <w:rStyle w:val="Textooriginaluser"/>
+              <w:pStyle w:val="Contenidodelatabla"/>
+              <w:bidi w:val="0"/>
+              <w:ind w:hanging="0" w:left="0" w:right="0"/>
+              <w:jc w:val="left"/>
+              <w:rPr/>
+            </w:pPr>
+            <w:r>
+              <w:rPr>
+                <w:rStyle w:val="Textooriginal"/>
                 <w:rFonts w:ascii="Consolas;Courier New;monospace" w:hAnsi="Consolas;Courier New;monospace"/>
                 <w:color w:val="D0D0D0"/>
                 <w:sz w:val="14"/>
@@ -7274,7 +7275,7 @@
           </w:tcPr>
           <w:p>
             <w:pPr>
-              <w:pStyle w:val="Contenidodelatablauser"/>
+              <w:pStyle w:val="Contenidodelatabla"/>
               <w:bidi w:val="0"/>
               <w:ind w:hanging="0" w:left="0" w:right="0"/>
               <w:jc w:val="left"/>
@@ -7300,7 +7301,7 @@
           </w:tcPr>
           <w:p>
             <w:pPr>
-              <w:pStyle w:val="Contenidodelatablauser"/>
+              <w:pStyle w:val="Contenidodelatabla"/>
               <w:bidi w:val="0"/>
               <w:ind w:hanging="0" w:left="0" w:right="0"/>
               <w:jc w:val="left"/>
@@ -7326,7 +7327,7 @@
           </w:tcPr>
           <w:p>
             <w:pPr>
-              <w:pStyle w:val="Contenidodelatablauser"/>
+              <w:pStyle w:val="Contenidodelatabla"/>
               <w:bidi w:val="0"/>
               <w:ind w:hanging="0" w:left="0" w:right="0"/>
               <w:jc w:val="left"/>
@@ -7352,7 +7353,7 @@
           </w:tcPr>
           <w:p>
             <w:pPr>
-              <w:pStyle w:val="Contenidodelatablauser"/>
+              <w:pStyle w:val="Contenidodelatabla"/>
               <w:bidi w:val="0"/>
               <w:ind w:hanging="0" w:left="0" w:right="0"/>
               <w:jc w:val="left"/>
@@ -7378,7 +7379,7 @@
           </w:tcPr>
           <w:p>
             <w:pPr>
-              <w:pStyle w:val="Contenidodelatablauser"/>
+              <w:pStyle w:val="Contenidodelatabla"/>
               <w:bidi w:val="0"/>
               <w:ind w:hanging="0" w:left="0" w:right="0"/>
               <w:jc w:val="left"/>
@@ -7412,15 +7413,15 @@
           </w:tcPr>
           <w:p>
             <w:pPr>
-              <w:pStyle w:val="Contenidodelatablauser"/>
-              <w:bidi w:val="0"/>
-              <w:ind w:hanging="0" w:left="0" w:right="0"/>
-              <w:jc w:val="left"/>
-              <w:rPr/>
-            </w:pPr>
-            <w:r>
-              <w:rPr>
-                <w:rStyle w:val="Textooriginaluser"/>
+              <w:pStyle w:val="Contenidodelatabla"/>
+              <w:bidi w:val="0"/>
+              <w:ind w:hanging="0" w:left="0" w:right="0"/>
+              <w:jc w:val="left"/>
+              <w:rPr/>
+            </w:pPr>
+            <w:r>
+              <w:rPr>
+                <w:rStyle w:val="Textooriginal"/>
                 <w:rFonts w:ascii="Consolas;Courier New;monospace" w:hAnsi="Consolas;Courier New;monospace"/>
                 <w:color w:val="D0D0D0"/>
                 <w:sz w:val="14"/>
@@ -7439,7 +7440,7 @@
           </w:tcPr>
           <w:p>
             <w:pPr>
-              <w:pStyle w:val="Contenidodelatablauser"/>
+              <w:pStyle w:val="Contenidodelatabla"/>
               <w:bidi w:val="0"/>
               <w:ind w:hanging="0" w:left="0" w:right="0"/>
               <w:jc w:val="left"/>
@@ -7465,7 +7466,7 @@
           </w:tcPr>
           <w:p>
             <w:pPr>
-              <w:pStyle w:val="Contenidodelatablauser"/>
+              <w:pStyle w:val="Contenidodelatabla"/>
               <w:bidi w:val="0"/>
               <w:ind w:hanging="0" w:left="0" w:right="0"/>
               <w:jc w:val="left"/>
@@ -7491,7 +7492,7 @@
           </w:tcPr>
           <w:p>
             <w:pPr>
-              <w:pStyle w:val="Contenidodelatablauser"/>
+              <w:pStyle w:val="Contenidodelatabla"/>
               <w:bidi w:val="0"/>
               <w:ind w:hanging="0" w:left="0" w:right="0"/>
               <w:jc w:val="left"/>
@@ -7517,7 +7518,7 @@
           </w:tcPr>
           <w:p>
             <w:pPr>
-              <w:pStyle w:val="Contenidodelatablauser"/>
+              <w:pStyle w:val="Contenidodelatabla"/>
               <w:bidi w:val="0"/>
               <w:ind w:hanging="0" w:left="0" w:right="0"/>
               <w:jc w:val="left"/>
@@ -7543,7 +7544,7 @@
           </w:tcPr>
           <w:p>
             <w:pPr>
-              <w:pStyle w:val="Contenidodelatablauser"/>
+              <w:pStyle w:val="Contenidodelatabla"/>
               <w:widowControl w:val="false"/>
               <w:suppressLineNumbers/>
               <w:bidi w:val="0"/>
@@ -7571,7 +7572,7 @@
     </w:tbl>
     <w:p>
       <w:pPr>
-        <w:pStyle w:val="Lneahorizontaluser"/>
+        <w:pStyle w:val="Lneahorizontal"/>
         <w:bidi w:val="0"/>
         <w:jc w:val="left"/>
         <w:rPr>
@@ -7656,8 +7657,8 @@
       </w:tblPr>
       <w:tblGrid>
         <w:gridCol w:w="2091"/>
-        <w:gridCol w:w="1318"/>
-        <w:gridCol w:w="733"/>
+        <w:gridCol w:w="1317"/>
+        <w:gridCol w:w="734"/>
         <w:gridCol w:w="5248"/>
       </w:tblGrid>
       <w:tr>
@@ -7672,7 +7673,7 @@
           </w:tcPr>
           <w:p>
             <w:pPr>
-              <w:pStyle w:val="Ttulodelatablauser"/>
+              <w:pStyle w:val="Ttulodelatabla"/>
               <w:bidi w:val="0"/>
               <w:ind w:hanging="0" w:left="0" w:right="0"/>
               <w:rPr/>
@@ -7691,13 +7692,13 @@
         </w:tc>
         <w:tc>
           <w:tcPr>
-            <w:tcW w:w="1318" w:type="dxa"/>
-            <w:tcBorders/>
-            <w:vAlign w:val="center"/>
-          </w:tcPr>
-          <w:p>
-            <w:pPr>
-              <w:pStyle w:val="Ttulodelatablauser"/>
+            <w:tcW w:w="1317" w:type="dxa"/>
+            <w:tcBorders/>
+            <w:vAlign w:val="center"/>
+          </w:tcPr>
+          <w:p>
+            <w:pPr>
+              <w:pStyle w:val="Ttulodelatabla"/>
               <w:bidi w:val="0"/>
               <w:ind w:hanging="0" w:left="0" w:right="0"/>
               <w:rPr/>
@@ -7716,13 +7717,13 @@
         </w:tc>
         <w:tc>
           <w:tcPr>
-            <w:tcW w:w="733" w:type="dxa"/>
-            <w:tcBorders/>
-            <w:vAlign w:val="center"/>
-          </w:tcPr>
-          <w:p>
-            <w:pPr>
-              <w:pStyle w:val="Ttulodelatablauser"/>
+            <w:tcW w:w="734" w:type="dxa"/>
+            <w:tcBorders/>
+            <w:vAlign w:val="center"/>
+          </w:tcPr>
+          <w:p>
+            <w:pPr>
+              <w:pStyle w:val="Ttulodelatabla"/>
               <w:bidi w:val="0"/>
               <w:ind w:hanging="0" w:left="0" w:right="0"/>
               <w:rPr/>
@@ -7747,7 +7748,7 @@
           </w:tcPr>
           <w:p>
             <w:pPr>
-              <w:pStyle w:val="Ttulodelatablauser"/>
+              <w:pStyle w:val="Ttulodelatabla"/>
               <w:bidi w:val="0"/>
               <w:ind w:hanging="0" w:left="0" w:right="0"/>
               <w:rPr/>
@@ -7775,7 +7776,7 @@
           </w:tcPr>
           <w:p>
             <w:pPr>
-              <w:pStyle w:val="Contenidodelatablauser"/>
+              <w:pStyle w:val="Contenidodelatabla"/>
               <w:bidi w:val="0"/>
               <w:ind w:hanging="0" w:left="0" w:right="0"/>
               <w:jc w:val="left"/>
@@ -7795,13 +7796,13 @@
         </w:tc>
         <w:tc>
           <w:tcPr>
-            <w:tcW w:w="1318" w:type="dxa"/>
-            <w:tcBorders/>
-            <w:vAlign w:val="center"/>
-          </w:tcPr>
-          <w:p>
-            <w:pPr>
-              <w:pStyle w:val="Contenidodelatablauser"/>
+            <w:tcW w:w="1317" w:type="dxa"/>
+            <w:tcBorders/>
+            <w:vAlign w:val="center"/>
+          </w:tcPr>
+          <w:p>
+            <w:pPr>
+              <w:pStyle w:val="Contenidodelatabla"/>
               <w:bidi w:val="0"/>
               <w:spacing w:before="0" w:after="0"/>
               <w:ind w:hanging="0" w:left="0" w:right="0"/>
@@ -7827,13 +7828,13 @@
         </w:tc>
         <w:tc>
           <w:tcPr>
-            <w:tcW w:w="733" w:type="dxa"/>
-            <w:tcBorders/>
-            <w:vAlign w:val="center"/>
-          </w:tcPr>
-          <w:p>
-            <w:pPr>
-              <w:pStyle w:val="Contenidodelatablauser"/>
+            <w:tcW w:w="734" w:type="dxa"/>
+            <w:tcBorders/>
+            <w:vAlign w:val="center"/>
+          </w:tcPr>
+          <w:p>
+            <w:pPr>
+              <w:pStyle w:val="Contenidodelatabla"/>
               <w:bidi w:val="0"/>
               <w:ind w:hanging="0" w:left="0" w:right="0"/>
               <w:jc w:val="left"/>
@@ -7859,7 +7860,7 @@
           </w:tcPr>
           <w:p>
             <w:pPr>
-              <w:pStyle w:val="Contenidodelatablauser"/>
+              <w:pStyle w:val="Contenidodelatabla"/>
               <w:bidi w:val="0"/>
               <w:ind w:hanging="0" w:left="0" w:right="0"/>
               <w:jc w:val="left"/>
@@ -7893,7 +7894,7 @@
           </w:tcPr>
           <w:p>
             <w:pPr>
-              <w:pStyle w:val="Contenidodelatablauser"/>
+              <w:pStyle w:val="Contenidodelatabla"/>
               <w:bidi w:val="0"/>
               <w:ind w:hanging="0" w:left="0" w:right="0"/>
               <w:jc w:val="left"/>
@@ -7913,13 +7914,13 @@
         </w:tc>
         <w:tc>
           <w:tcPr>
-            <w:tcW w:w="1318" w:type="dxa"/>
-            <w:tcBorders/>
-            <w:vAlign w:val="center"/>
-          </w:tcPr>
-          <w:p>
-            <w:pPr>
-              <w:pStyle w:val="Contenidodelatablauser"/>
+            <w:tcW w:w="1317" w:type="dxa"/>
+            <w:tcBorders/>
+            <w:vAlign w:val="center"/>
+          </w:tcPr>
+          <w:p>
+            <w:pPr>
+              <w:pStyle w:val="Contenidodelatabla"/>
               <w:bidi w:val="0"/>
               <w:spacing w:before="0" w:after="0"/>
               <w:ind w:hanging="0" w:left="0" w:right="0"/>
@@ -7945,13 +7946,13 @@
         </w:tc>
         <w:tc>
           <w:tcPr>
-            <w:tcW w:w="733" w:type="dxa"/>
-            <w:tcBorders/>
-            <w:vAlign w:val="center"/>
-          </w:tcPr>
-          <w:p>
-            <w:pPr>
-              <w:pStyle w:val="Contenidodelatablauser"/>
+            <w:tcW w:w="734" w:type="dxa"/>
+            <w:tcBorders/>
+            <w:vAlign w:val="center"/>
+          </w:tcPr>
+          <w:p>
+            <w:pPr>
+              <w:pStyle w:val="Contenidodelatabla"/>
               <w:bidi w:val="0"/>
               <w:ind w:hanging="0" w:left="0" w:right="0"/>
               <w:jc w:val="left"/>
@@ -7977,7 +7978,7 @@
           </w:tcPr>
           <w:p>
             <w:pPr>
-              <w:pStyle w:val="Contenidodelatablauser"/>
+              <w:pStyle w:val="Contenidodelatabla"/>
               <w:bidi w:val="0"/>
               <w:ind w:hanging="0" w:left="0" w:right="0"/>
               <w:jc w:val="left"/>
@@ -8011,7 +8012,7 @@
           </w:tcPr>
           <w:p>
             <w:pPr>
-              <w:pStyle w:val="Contenidodelatablauser"/>
+              <w:pStyle w:val="Contenidodelatabla"/>
               <w:bidi w:val="0"/>
               <w:ind w:hanging="0" w:left="0" w:right="0"/>
               <w:jc w:val="left"/>
@@ -8031,13 +8032,13 @@
         </w:tc>
         <w:tc>
           <w:tcPr>
-            <w:tcW w:w="1318" w:type="dxa"/>
-            <w:tcBorders/>
-            <w:vAlign w:val="center"/>
-          </w:tcPr>
-          <w:p>
-            <w:pPr>
-              <w:pStyle w:val="Contenidodelatablauser"/>
+            <w:tcW w:w="1317" w:type="dxa"/>
+            <w:tcBorders/>
+            <w:vAlign w:val="center"/>
+          </w:tcPr>
+          <w:p>
+            <w:pPr>
+              <w:pStyle w:val="Contenidodelatabla"/>
               <w:bidi w:val="0"/>
               <w:spacing w:before="0" w:after="0"/>
               <w:ind w:hanging="0" w:left="0" w:right="0"/>
@@ -8063,13 +8064,13 @@
         </w:tc>
         <w:tc>
           <w:tcPr>
-            <w:tcW w:w="733" w:type="dxa"/>
-            <w:tcBorders/>
-            <w:vAlign w:val="center"/>
-          </w:tcPr>
-          <w:p>
-            <w:pPr>
-              <w:pStyle w:val="Contenidodelatablauser"/>
+            <w:tcW w:w="734" w:type="dxa"/>
+            <w:tcBorders/>
+            <w:vAlign w:val="center"/>
+          </w:tcPr>
+          <w:p>
+            <w:pPr>
+              <w:pStyle w:val="Contenidodelatabla"/>
               <w:bidi w:val="0"/>
               <w:ind w:hanging="0" w:left="0" w:right="0"/>
               <w:jc w:val="left"/>
@@ -8095,7 +8096,7 @@
           </w:tcPr>
           <w:p>
             <w:pPr>
-              <w:pStyle w:val="Contenidodelatablauser"/>
+              <w:pStyle w:val="Contenidodelatabla"/>
               <w:bidi w:val="0"/>
               <w:ind w:hanging="0" w:left="0" w:right="0"/>
               <w:jc w:val="left"/>
@@ -8129,7 +8130,7 @@
           </w:tcPr>
           <w:p>
             <w:pPr>
-              <w:pStyle w:val="Contenidodelatablauser"/>
+              <w:pStyle w:val="Contenidodelatabla"/>
               <w:bidi w:val="0"/>
               <w:ind w:hanging="0" w:left="0" w:right="0"/>
               <w:jc w:val="left"/>
@@ -8149,13 +8150,13 @@
         </w:tc>
         <w:tc>
           <w:tcPr>
-            <w:tcW w:w="1318" w:type="dxa"/>
-            <w:tcBorders/>
-            <w:vAlign w:val="center"/>
-          </w:tcPr>
-          <w:p>
-            <w:pPr>
-              <w:pStyle w:val="Contenidodelatablauser"/>
+            <w:tcW w:w="1317" w:type="dxa"/>
+            <w:tcBorders/>
+            <w:vAlign w:val="center"/>
+          </w:tcPr>
+          <w:p>
+            <w:pPr>
+              <w:pStyle w:val="Contenidodelatabla"/>
               <w:bidi w:val="0"/>
               <w:spacing w:before="0" w:after="0"/>
               <w:ind w:hanging="0" w:left="0" w:right="0"/>
@@ -8181,13 +8182,13 @@
         </w:tc>
         <w:tc>
           <w:tcPr>
-            <w:tcW w:w="733" w:type="dxa"/>
-            <w:tcBorders/>
-            <w:vAlign w:val="center"/>
-          </w:tcPr>
-          <w:p>
-            <w:pPr>
-              <w:pStyle w:val="Contenidodelatablauser"/>
+            <w:tcW w:w="734" w:type="dxa"/>
+            <w:tcBorders/>
+            <w:vAlign w:val="center"/>
+          </w:tcPr>
+          <w:p>
+            <w:pPr>
+              <w:pStyle w:val="Contenidodelatabla"/>
               <w:bidi w:val="0"/>
               <w:ind w:hanging="0" w:left="0" w:right="0"/>
               <w:jc w:val="left"/>
@@ -8213,7 +8214,7 @@
           </w:tcPr>
           <w:p>
             <w:pPr>
-              <w:pStyle w:val="Contenidodelatablauser"/>
+              <w:pStyle w:val="Contenidodelatabla"/>
               <w:bidi w:val="0"/>
               <w:ind w:hanging="0" w:left="0" w:right="0"/>
               <w:jc w:val="left"/>
@@ -8247,7 +8248,7 @@
           </w:tcPr>
           <w:p>
             <w:pPr>
-              <w:pStyle w:val="Contenidodelatablauser"/>
+              <w:pStyle w:val="Contenidodelatabla"/>
               <w:bidi w:val="0"/>
               <w:ind w:hanging="0" w:left="0" w:right="0"/>
               <w:jc w:val="left"/>
@@ -8267,13 +8268,13 @@
         </w:tc>
         <w:tc>
           <w:tcPr>
-            <w:tcW w:w="1318" w:type="dxa"/>
-            <w:tcBorders/>
-            <w:vAlign w:val="center"/>
-          </w:tcPr>
-          <w:p>
-            <w:pPr>
-              <w:pStyle w:val="Contenidodelatablauser"/>
+            <w:tcW w:w="1317" w:type="dxa"/>
+            <w:tcBorders/>
+            <w:vAlign w:val="center"/>
+          </w:tcPr>
+          <w:p>
+            <w:pPr>
+              <w:pStyle w:val="Contenidodelatabla"/>
               <w:bidi w:val="0"/>
               <w:spacing w:before="0" w:after="0"/>
               <w:ind w:hanging="0" w:left="0" w:right="0"/>
@@ -8299,13 +8300,13 @@
         </w:tc>
         <w:tc>
           <w:tcPr>
-            <w:tcW w:w="733" w:type="dxa"/>
-            <w:tcBorders/>
-            <w:vAlign w:val="center"/>
-          </w:tcPr>
-          <w:p>
-            <w:pPr>
-              <w:pStyle w:val="Contenidodelatablauser"/>
+            <w:tcW w:w="734" w:type="dxa"/>
+            <w:tcBorders/>
+            <w:vAlign w:val="center"/>
+          </w:tcPr>
+          <w:p>
+            <w:pPr>
+              <w:pStyle w:val="Contenidodelatabla"/>
               <w:bidi w:val="0"/>
               <w:ind w:hanging="0" w:left="0" w:right="0"/>
               <w:jc w:val="left"/>
@@ -8331,7 +8332,7 @@
           </w:tcPr>
           <w:p>
             <w:pPr>
-              <w:pStyle w:val="Contenidodelatablauser"/>
+              <w:pStyle w:val="Contenidodelatabla"/>
               <w:bidi w:val="0"/>
               <w:ind w:hanging="0" w:left="0" w:right="0"/>
               <w:jc w:val="left"/>
@@ -8365,7 +8366,7 @@
           </w:tcPr>
           <w:p>
             <w:pPr>
-              <w:pStyle w:val="Contenidodelatablauser"/>
+              <w:pStyle w:val="Contenidodelatabla"/>
               <w:bidi w:val="0"/>
               <w:ind w:hanging="0" w:left="0" w:right="0"/>
               <w:jc w:val="left"/>
@@ -8385,13 +8386,13 @@
         </w:tc>
         <w:tc>
           <w:tcPr>
-            <w:tcW w:w="1318" w:type="dxa"/>
-            <w:tcBorders/>
-            <w:vAlign w:val="center"/>
-          </w:tcPr>
-          <w:p>
-            <w:pPr>
-              <w:pStyle w:val="Contenidodelatablauser"/>
+            <w:tcW w:w="1317" w:type="dxa"/>
+            <w:tcBorders/>
+            <w:vAlign w:val="center"/>
+          </w:tcPr>
+          <w:p>
+            <w:pPr>
+              <w:pStyle w:val="Contenidodelatabla"/>
               <w:bidi w:val="0"/>
               <w:spacing w:before="0" w:after="0"/>
               <w:ind w:hanging="0" w:left="0" w:right="0"/>
@@ -8417,13 +8418,13 @@
         </w:tc>
         <w:tc>
           <w:tcPr>
-            <w:tcW w:w="733" w:type="dxa"/>
-            <w:tcBorders/>
-            <w:vAlign w:val="center"/>
-          </w:tcPr>
-          <w:p>
-            <w:pPr>
-              <w:pStyle w:val="Contenidodelatablauser"/>
+            <w:tcW w:w="734" w:type="dxa"/>
+            <w:tcBorders/>
+            <w:vAlign w:val="center"/>
+          </w:tcPr>
+          <w:p>
+            <w:pPr>
+              <w:pStyle w:val="Contenidodelatabla"/>
               <w:bidi w:val="0"/>
               <w:ind w:hanging="0" w:left="0" w:right="0"/>
               <w:jc w:val="left"/>
@@ -8449,7 +8450,7 @@
           </w:tcPr>
           <w:p>
             <w:pPr>
-              <w:pStyle w:val="Contenidodelatablauser"/>
+              <w:pStyle w:val="Contenidodelatabla"/>
               <w:bidi w:val="0"/>
               <w:ind w:hanging="0" w:left="0" w:right="0"/>
               <w:jc w:val="left"/>
@@ -8483,7 +8484,7 @@
           </w:tcPr>
           <w:p>
             <w:pPr>
-              <w:pStyle w:val="Contenidodelatablauser"/>
+              <w:pStyle w:val="Contenidodelatabla"/>
               <w:bidi w:val="0"/>
               <w:ind w:hanging="0" w:left="0" w:right="0"/>
               <w:jc w:val="left"/>
@@ -8503,13 +8504,13 @@
         </w:tc>
         <w:tc>
           <w:tcPr>
-            <w:tcW w:w="1318" w:type="dxa"/>
-            <w:tcBorders/>
-            <w:vAlign w:val="center"/>
-          </w:tcPr>
-          <w:p>
-            <w:pPr>
-              <w:pStyle w:val="Contenidodelatablauser"/>
+            <w:tcW w:w="1317" w:type="dxa"/>
+            <w:tcBorders/>
+            <w:vAlign w:val="center"/>
+          </w:tcPr>
+          <w:p>
+            <w:pPr>
+              <w:pStyle w:val="Contenidodelatabla"/>
               <w:bidi w:val="0"/>
               <w:spacing w:before="0" w:after="0"/>
               <w:ind w:hanging="0" w:left="0" w:right="0"/>
@@ -8535,13 +8536,13 @@
         </w:tc>
         <w:tc>
           <w:tcPr>
-            <w:tcW w:w="733" w:type="dxa"/>
-            <w:tcBorders/>
-            <w:vAlign w:val="center"/>
-          </w:tcPr>
-          <w:p>
-            <w:pPr>
-              <w:pStyle w:val="Contenidodelatablauser"/>
+            <w:tcW w:w="734" w:type="dxa"/>
+            <w:tcBorders/>
+            <w:vAlign w:val="center"/>
+          </w:tcPr>
+          <w:p>
+            <w:pPr>
+              <w:pStyle w:val="Contenidodelatabla"/>
               <w:bidi w:val="0"/>
               <w:ind w:hanging="0" w:left="0" w:right="0"/>
               <w:jc w:val="left"/>
@@ -8567,7 +8568,7 @@
           </w:tcPr>
           <w:p>
             <w:pPr>
-              <w:pStyle w:val="Contenidodelatablauser"/>
+              <w:pStyle w:val="Contenidodelatabla"/>
               <w:bidi w:val="0"/>
               <w:ind w:hanging="0" w:left="0" w:right="0"/>
               <w:jc w:val="left"/>
@@ -8601,7 +8602,7 @@
           </w:tcPr>
           <w:p>
             <w:pPr>
-              <w:pStyle w:val="Contenidodelatablauser"/>
+              <w:pStyle w:val="Contenidodelatabla"/>
               <w:bidi w:val="0"/>
               <w:ind w:hanging="0" w:left="0" w:right="0"/>
               <w:jc w:val="left"/>
@@ -8621,13 +8622,13 @@
         </w:tc>
         <w:tc>
           <w:tcPr>
-            <w:tcW w:w="1318" w:type="dxa"/>
-            <w:tcBorders/>
-            <w:vAlign w:val="center"/>
-          </w:tcPr>
-          <w:p>
-            <w:pPr>
-              <w:pStyle w:val="Contenidodelatablauser"/>
+            <w:tcW w:w="1317" w:type="dxa"/>
+            <w:tcBorders/>
+            <w:vAlign w:val="center"/>
+          </w:tcPr>
+          <w:p>
+            <w:pPr>
+              <w:pStyle w:val="Contenidodelatabla"/>
               <w:bidi w:val="0"/>
               <w:spacing w:before="0" w:after="0"/>
               <w:ind w:hanging="0" w:left="0" w:right="0"/>
@@ -8653,13 +8654,13 @@
         </w:tc>
         <w:tc>
           <w:tcPr>
-            <w:tcW w:w="733" w:type="dxa"/>
-            <w:tcBorders/>
-            <w:vAlign w:val="center"/>
-          </w:tcPr>
-          <w:p>
-            <w:pPr>
-              <w:pStyle w:val="Contenidodelatablauser"/>
+            <w:tcW w:w="734" w:type="dxa"/>
+            <w:tcBorders/>
+            <w:vAlign w:val="center"/>
+          </w:tcPr>
+          <w:p>
+            <w:pPr>
+              <w:pStyle w:val="Contenidodelatabla"/>
               <w:bidi w:val="0"/>
               <w:ind w:hanging="0" w:left="0" w:right="0"/>
               <w:jc w:val="left"/>
@@ -8685,7 +8686,7 @@
           </w:tcPr>
           <w:p>
             <w:pPr>
-              <w:pStyle w:val="Contenidodelatablauser"/>
+              <w:pStyle w:val="Contenidodelatabla"/>
               <w:bidi w:val="0"/>
               <w:ind w:hanging="0" w:left="0" w:right="0"/>
               <w:jc w:val="left"/>
@@ -8719,7 +8720,7 @@
           </w:tcPr>
           <w:p>
             <w:pPr>
-              <w:pStyle w:val="Contenidodelatablauser"/>
+              <w:pStyle w:val="Contenidodelatabla"/>
               <w:bidi w:val="0"/>
               <w:ind w:hanging="0" w:left="0" w:right="0"/>
               <w:jc w:val="left"/>
@@ -8739,13 +8740,13 @@
         </w:tc>
         <w:tc>
           <w:tcPr>
-            <w:tcW w:w="1318" w:type="dxa"/>
-            <w:tcBorders/>
-            <w:vAlign w:val="center"/>
-          </w:tcPr>
-          <w:p>
-            <w:pPr>
-              <w:pStyle w:val="Contenidodelatablauser"/>
+            <w:tcW w:w="1317" w:type="dxa"/>
+            <w:tcBorders/>
+            <w:vAlign w:val="center"/>
+          </w:tcPr>
+          <w:p>
+            <w:pPr>
+              <w:pStyle w:val="Contenidodelatabla"/>
               <w:bidi w:val="0"/>
               <w:spacing w:before="0" w:after="0"/>
               <w:ind w:hanging="0" w:left="0" w:right="0"/>
@@ -8771,13 +8772,13 @@
         </w:tc>
         <w:tc>
           <w:tcPr>
-            <w:tcW w:w="733" w:type="dxa"/>
-            <w:tcBorders/>
-            <w:vAlign w:val="center"/>
-          </w:tcPr>
-          <w:p>
-            <w:pPr>
-              <w:pStyle w:val="Contenidodelatablauser"/>
+            <w:tcW w:w="734" w:type="dxa"/>
+            <w:tcBorders/>
+            <w:vAlign w:val="center"/>
+          </w:tcPr>
+          <w:p>
+            <w:pPr>
+              <w:pStyle w:val="Contenidodelatabla"/>
               <w:bidi w:val="0"/>
               <w:ind w:hanging="0" w:left="0" w:right="0"/>
               <w:jc w:val="left"/>
@@ -8803,7 +8804,7 @@
           </w:tcPr>
           <w:p>
             <w:pPr>
-              <w:pStyle w:val="Contenidodelatablauser"/>
+              <w:pStyle w:val="Contenidodelatabla"/>
               <w:bidi w:val="0"/>
               <w:ind w:hanging="0" w:left="0" w:right="0"/>
               <w:jc w:val="left"/>
@@ -8837,7 +8838,7 @@
           </w:tcPr>
           <w:p>
             <w:pPr>
-              <w:pStyle w:val="Contenidodelatablauser"/>
+              <w:pStyle w:val="Contenidodelatabla"/>
               <w:bidi w:val="0"/>
               <w:ind w:hanging="0" w:left="0" w:right="0"/>
               <w:jc w:val="left"/>
@@ -8857,13 +8858,13 @@
         </w:tc>
         <w:tc>
           <w:tcPr>
-            <w:tcW w:w="1318" w:type="dxa"/>
-            <w:tcBorders/>
-            <w:vAlign w:val="center"/>
-          </w:tcPr>
-          <w:p>
-            <w:pPr>
-              <w:pStyle w:val="Contenidodelatablauser"/>
+            <w:tcW w:w="1317" w:type="dxa"/>
+            <w:tcBorders/>
+            <w:vAlign w:val="center"/>
+          </w:tcPr>
+          <w:p>
+            <w:pPr>
+              <w:pStyle w:val="Contenidodelatabla"/>
               <w:bidi w:val="0"/>
               <w:spacing w:before="0" w:after="0"/>
               <w:ind w:hanging="0" w:left="0" w:right="0"/>
@@ -8889,13 +8890,13 @@
         </w:tc>
         <w:tc>
           <w:tcPr>
-            <w:tcW w:w="733" w:type="dxa"/>
-            <w:tcBorders/>
-            <w:vAlign w:val="center"/>
-          </w:tcPr>
-          <w:p>
-            <w:pPr>
-              <w:pStyle w:val="Contenidodelatablauser"/>
+            <w:tcW w:w="734" w:type="dxa"/>
+            <w:tcBorders/>
+            <w:vAlign w:val="center"/>
+          </w:tcPr>
+          <w:p>
+            <w:pPr>
+              <w:pStyle w:val="Contenidodelatabla"/>
               <w:bidi w:val="0"/>
               <w:ind w:hanging="0" w:left="0" w:right="0"/>
               <w:jc w:val="left"/>
@@ -8921,7 +8922,7 @@
           </w:tcPr>
           <w:p>
             <w:pPr>
-              <w:pStyle w:val="Contenidodelatablauser"/>
+              <w:pStyle w:val="Contenidodelatabla"/>
               <w:bidi w:val="0"/>
               <w:ind w:hanging="0" w:left="0" w:right="0"/>
               <w:jc w:val="left"/>
@@ -8955,7 +8956,7 @@
           </w:tcPr>
           <w:p>
             <w:pPr>
-              <w:pStyle w:val="Contenidodelatablauser"/>
+              <w:pStyle w:val="Contenidodelatabla"/>
               <w:bidi w:val="0"/>
               <w:ind w:hanging="0" w:left="0" w:right="0"/>
               <w:jc w:val="left"/>
@@ -8975,13 +8976,13 @@
         </w:tc>
         <w:tc>
           <w:tcPr>
-            <w:tcW w:w="1318" w:type="dxa"/>
-            <w:tcBorders/>
-            <w:vAlign w:val="center"/>
-          </w:tcPr>
-          <w:p>
-            <w:pPr>
-              <w:pStyle w:val="Contenidodelatablauser"/>
+            <w:tcW w:w="1317" w:type="dxa"/>
+            <w:tcBorders/>
+            <w:vAlign w:val="center"/>
+          </w:tcPr>
+          <w:p>
+            <w:pPr>
+              <w:pStyle w:val="Contenidodelatabla"/>
               <w:bidi w:val="0"/>
               <w:spacing w:before="0" w:after="0"/>
               <w:ind w:hanging="0" w:left="0" w:right="0"/>
@@ -9007,13 +9008,13 @@
         </w:tc>
         <w:tc>
           <w:tcPr>
-            <w:tcW w:w="733" w:type="dxa"/>
-            <w:tcBorders/>
-            <w:vAlign w:val="center"/>
-          </w:tcPr>
-          <w:p>
-            <w:pPr>
-              <w:pStyle w:val="Contenidodelatablauser"/>
+            <w:tcW w:w="734" w:type="dxa"/>
+            <w:tcBorders/>
+            <w:vAlign w:val="center"/>
+          </w:tcPr>
+          <w:p>
+            <w:pPr>
+              <w:pStyle w:val="Contenidodelatabla"/>
               <w:bidi w:val="0"/>
               <w:ind w:hanging="0" w:left="0" w:right="0"/>
               <w:jc w:val="left"/>
@@ -9039,7 +9040,7 @@
           </w:tcPr>
           <w:p>
             <w:pPr>
-              <w:pStyle w:val="Contenidodelatablauser"/>
+              <w:pStyle w:val="Contenidodelatabla"/>
               <w:widowControl w:val="false"/>
               <w:suppressLineNumbers/>
               <w:bidi w:val="0"/>
@@ -9067,7 +9068,7 @@
     </w:tbl>
     <w:p>
       <w:pPr>
-        <w:pStyle w:val="Lneahorizontaluser"/>
+        <w:pStyle w:val="Lneahorizontal"/>
         <w:bidi w:val="0"/>
         <w:jc w:val="left"/>
         <w:rPr>
@@ -9224,7 +9225,7 @@
       </w:r>
       <w:r>
         <w:rPr>
-          <w:rStyle w:val="Textooriginaluser"/>
+          <w:rStyle w:val="Textooriginal"/>
           <w:rFonts w:ascii="Consolas;Courier New;monospace" w:hAnsi="Consolas;Courier New;monospace"/>
           <w:b w:val="false"/>
           <w:i w:val="false"/>
@@ -9315,7 +9316,7 @@
       </w:r>
       <w:r>
         <w:rPr>
-          <w:rStyle w:val="Textooriginaluser"/>
+          <w:rStyle w:val="Textooriginal"/>
           <w:rFonts w:ascii="Consolas;Courier New;monospace" w:hAnsi="Consolas;Courier New;monospace"/>
           <w:b w:val="false"/>
           <w:i w:val="false"/>
@@ -9373,7 +9374,7 @@
       </w:r>
       <w:r>
         <w:rPr>
-          <w:rStyle w:val="Textooriginaluser"/>
+          <w:rStyle w:val="Textooriginal"/>
           <w:rFonts w:ascii="Consolas;Courier New;monospace" w:hAnsi="Consolas;Courier New;monospace"/>
           <w:b w:val="false"/>
           <w:i w:val="false"/>
@@ -9464,7 +9465,7 @@
       </w:r>
       <w:r>
         <w:rPr>
-          <w:rStyle w:val="Textooriginaluser"/>
+          <w:rStyle w:val="Textooriginal"/>
           <w:rFonts w:ascii="Consolas;Courier New;monospace" w:hAnsi="Consolas;Courier New;monospace"/>
           <w:b w:val="false"/>
           <w:i w:val="false"/>
@@ -9522,7 +9523,7 @@
       </w:r>
       <w:r>
         <w:rPr>
-          <w:rStyle w:val="Textooriginaluser"/>
+          <w:rStyle w:val="Textooriginal"/>
           <w:rFonts w:ascii="Consolas;Courier New;monospace" w:hAnsi="Consolas;Courier New;monospace"/>
           <w:b w:val="false"/>
           <w:i w:val="false"/>
@@ -9612,7 +9613,7 @@
       </w:r>
       <w:r>
         <w:rPr>
-          <w:rStyle w:val="Textooriginaluser"/>
+          <w:rStyle w:val="Textooriginal"/>
           <w:rFonts w:ascii="Consolas;Courier New;monospace" w:hAnsi="Consolas;Courier New;monospace"/>
           <w:b w:val="false"/>
           <w:i w:val="false"/>
@@ -9670,7 +9671,7 @@
       </w:r>
       <w:r>
         <w:rPr>
-          <w:rStyle w:val="Textooriginaluser"/>
+          <w:rStyle w:val="Textooriginal"/>
           <w:rFonts w:ascii="Consolas;Courier New;monospace" w:hAnsi="Consolas;Courier New;monospace"/>
           <w:b w:val="false"/>
           <w:i w:val="false"/>
@@ -9802,7 +9803,7 @@
       </w:r>
       <w:r>
         <w:rPr>
-          <w:rStyle w:val="Textooriginaluser"/>
+          <w:rStyle w:val="Textooriginal"/>
           <w:rFonts w:ascii="Consolas;Courier New;monospace" w:hAnsi="Consolas;Courier New;monospace"/>
           <w:b w:val="false"/>
           <w:i w:val="false"/>
@@ -9832,7 +9833,7 @@
       </w:r>
       <w:r>
         <w:rPr>
-          <w:rStyle w:val="Textooriginaluser"/>
+          <w:rStyle w:val="Textooriginal"/>
           <w:rFonts w:ascii="Consolas;Courier New;monospace" w:hAnsi="Consolas;Courier New;monospace"/>
           <w:b w:val="false"/>
           <w:i w:val="false"/>
@@ -10745,7 +10746,7 @@
   </w:style>
   <w:style w:type="paragraph" w:styleId="Heading1">
     <w:name w:val="heading 1"/>
-    <w:basedOn w:val="Ttulouser"/>
+    <w:basedOn w:val="Ttulo"/>
     <w:next w:val="BodyText"/>
     <w:qFormat/>
     <w:pPr>
@@ -10762,7 +10763,7 @@
   </w:style>
   <w:style w:type="paragraph" w:styleId="Heading2">
     <w:name w:val="heading 2"/>
-    <w:basedOn w:val="Ttulouser"/>
+    <w:basedOn w:val="Ttulo"/>
     <w:next w:val="BodyText"/>
     <w:qFormat/>
     <w:pPr>
@@ -10779,7 +10780,7 @@
   </w:style>
   <w:style w:type="paragraph" w:styleId="Heading3">
     <w:name w:val="heading 3"/>
-    <w:basedOn w:val="Ttulouser"/>
+    <w:basedOn w:val="Ttulo"/>
     <w:next w:val="BodyText"/>
     <w:qFormat/>
     <w:pPr>
@@ -10802,8 +10803,8 @@
       <w:bCs/>
     </w:rPr>
   </w:style>
-  <w:style w:type="character" w:styleId="Textooriginaluser">
-    <w:name w:val="Texto original (user)"/>
+  <w:style w:type="character" w:styleId="Textooriginal">
+    <w:name w:val="Texto original"/>
     <w:qFormat/>
     <w:rPr>
       <w:rFonts w:ascii="Liberation Mono" w:hAnsi="Liberation Mono" w:eastAsia="NSimSun" w:cs="Liberation Mono"/>
@@ -10816,8 +10817,8 @@
       <w:u w:val="single"/>
     </w:rPr>
   </w:style>
-  <w:style w:type="character" w:styleId="Bolosuser">
-    <w:name w:val="Bolos (user)"/>
+  <w:style w:type="character" w:styleId="Bolos">
+    <w:name w:val="Bolos"/>
     <w:qFormat/>
     <w:rPr>
       <w:rFonts w:ascii="OpenSymbol" w:hAnsi="OpenSymbol" w:eastAsia="OpenSymbol" w:cs="OpenSymbol"/>
@@ -10907,8 +10908,8 @@
       <w:rFonts w:ascii="Arial" w:hAnsi="Arial" w:cs="Lucida Sans"/>
     </w:rPr>
   </w:style>
-  <w:style w:type="paragraph" w:styleId="Contenidodelatablauser">
-    <w:name w:val="Contenido de la tabla (user)"/>
+  <w:style w:type="paragraph" w:styleId="Contenidodelatabla">
+    <w:name w:val="Contenido de la tabla"/>
     <w:basedOn w:val="Normal"/>
     <w:qFormat/>
     <w:pPr>
@@ -10917,9 +10918,9 @@
     </w:pPr>
     <w:rPr/>
   </w:style>
-  <w:style w:type="paragraph" w:styleId="Ttulodelatablauser">
-    <w:name w:val="Título de la tabla (user)"/>
-    <w:basedOn w:val="Contenidodelatablauser"/>
+  <w:style w:type="paragraph" w:styleId="Ttulodelatabla">
+    <w:name w:val="Título de la tabla"/>
+    <w:basedOn w:val="Contenidodelatabla"/>
     <w:qFormat/>
     <w:pPr>
       <w:suppressLineNumbers/>
@@ -10930,8 +10931,8 @@
       <w:bCs/>
     </w:rPr>
   </w:style>
-  <w:style w:type="paragraph" w:styleId="Lneahorizontaluser">
-    <w:name w:val="Línea horizontal (user)"/>
+  <w:style w:type="paragraph" w:styleId="Lneahorizontal">
+    <w:name w:val="Línea horizontal"/>
     <w:basedOn w:val="Normal"/>
     <w:next w:val="BodyText"/>
     <w:qFormat/>

</xml_diff>